<commit_message>
Foglalási View majdnem teljesen kész, haladási napló frissítve
</commit_message>
<xml_diff>
--- a/doc/Haladási napló.docx
+++ b/doc/Haladási napló.docx
@@ -146,10 +146,7 @@
         </w:numPr>
       </w:pPr>
       <w:r>
-        <w:t>Alkalmazásfejlesztői tapasztalat híján elkezdtem egy online kurz</w:t>
-      </w:r>
-      <w:r>
-        <w:t xml:space="preserve">ust, amely </w:t>
+        <w:t xml:space="preserve">Alkalmazásfejlesztői tapasztalat híján elkezdtem egy online kurzust, amely </w:t>
       </w:r>
       <w:proofErr w:type="spellStart"/>
       <w:r>
@@ -187,10 +184,7 @@
         </w:numPr>
       </w:pPr>
       <w:r>
-        <w:t>Létrehoztam egy nem végleges kliens oldali specifikációt, amelyet tovább szeretnék részletezni, illetve szükség esetén módo</w:t>
-      </w:r>
-      <w:r>
-        <w:t>sítok rajta, ez elérhető a következő linken:</w:t>
+        <w:t>Létrehoztam egy nem végleges kliens oldali specifikációt, amelyet tovább szeretnék részletezni, illetve szükség esetén módosítok rajta, ez elérhető a következő linken:</w:t>
       </w:r>
     </w:p>
     <w:p>
@@ -203,14 +197,7 @@
             <w:color w:val="1155CC"/>
             <w:u w:val="single"/>
           </w:rPr>
-          <w:t>https://docs.google.com/document/d/1MG6L1ZPzAI2ftvTS2guLQ37nQHWmXCmHf22piukXJcw/edit?usp=sharin</w:t>
-        </w:r>
-        <w:r>
-          <w:rPr>
-            <w:color w:val="1155CC"/>
-            <w:u w:val="single"/>
-          </w:rPr>
-          <w:t>g</w:t>
+          <w:t>https://docs.google.com/document/d/1MG6L1ZPzAI2ftvTS2guLQ37nQHWmXCmHf22piukXJcw/edit?usp=sharing</w:t>
         </w:r>
       </w:hyperlink>
     </w:p>
@@ -340,6 +327,374 @@
       <w:pPr>
         <w:ind w:left="720"/>
       </w:pPr>
+    </w:p>
+    <w:p>
+      <w:pPr>
+        <w:rPr>
+          <w:b/>
+          <w:bCs/>
+        </w:rPr>
+      </w:pPr>
+      <w:r>
+        <w:rPr>
+          <w:b/>
+          <w:bCs/>
+        </w:rPr>
+        <w:t>Március 9.</w:t>
+      </w:r>
+    </w:p>
+    <w:p>
+      <w:pPr>
+        <w:pStyle w:val="Listaszerbekezds"/>
+        <w:numPr>
+          <w:ilvl w:val="0"/>
+          <w:numId w:val="2"/>
+        </w:numPr>
+      </w:pPr>
+      <w:proofErr w:type="spellStart"/>
+      <w:r>
+        <w:t>View</w:t>
+      </w:r>
+      <w:proofErr w:type="spellEnd"/>
+      <w:r>
+        <w:t xml:space="preserve"> elkészítésének elkezdése</w:t>
+      </w:r>
+    </w:p>
+    <w:p>
+      <w:pPr>
+        <w:pStyle w:val="Listaszerbekezds"/>
+        <w:numPr>
+          <w:ilvl w:val="0"/>
+          <w:numId w:val="2"/>
+        </w:numPr>
+      </w:pPr>
+      <w:r>
+        <w:t>Ütemterv jelen állás szerint:</w:t>
+      </w:r>
+    </w:p>
+    <w:p>
+      <w:pPr>
+        <w:pStyle w:val="Listaszerbekezds"/>
+        <w:numPr>
+          <w:ilvl w:val="1"/>
+          <w:numId w:val="2"/>
+        </w:numPr>
+      </w:pPr>
+      <w:r>
+        <w:t>UI elkészítése, adott esetben bizonyos funkciók implementálása: 5-6. hét</w:t>
+      </w:r>
+    </w:p>
+    <w:p>
+      <w:pPr>
+        <w:pStyle w:val="Listaszerbekezds"/>
+        <w:numPr>
+          <w:ilvl w:val="1"/>
+          <w:numId w:val="2"/>
+        </w:numPr>
+      </w:pPr>
+      <w:r>
+        <w:t>Backend elkészítése: 6. héttől 3-4 hét, lehetőleg minél hamarabb</w:t>
+      </w:r>
+    </w:p>
+    <w:p/>
+    <w:p>
+      <w:pPr>
+        <w:rPr>
+          <w:b/>
+          <w:bCs/>
+        </w:rPr>
+      </w:pPr>
+      <w:r>
+        <w:rPr>
+          <w:b/>
+          <w:bCs/>
+        </w:rPr>
+        <w:t>Március 16.</w:t>
+      </w:r>
+    </w:p>
+    <w:p>
+      <w:pPr>
+        <w:pStyle w:val="Listaszerbekezds"/>
+        <w:numPr>
+          <w:ilvl w:val="0"/>
+          <w:numId w:val="2"/>
+        </w:numPr>
+      </w:pPr>
+      <w:r>
+        <w:t xml:space="preserve">Foglalási oldal majdnem teljesen kész, egyéni igények jelzésével probléma (hogyan lehet kicsi </w:t>
+      </w:r>
+      <w:proofErr w:type="spellStart"/>
+      <w:r>
+        <w:t>multiselect</w:t>
+      </w:r>
+      <w:proofErr w:type="spellEnd"/>
+      <w:r>
+        <w:t xml:space="preserve"> </w:t>
+      </w:r>
+      <w:proofErr w:type="spellStart"/>
+      <w:r>
+        <w:t>list</w:t>
+      </w:r>
+      <w:proofErr w:type="spellEnd"/>
+      <w:r>
+        <w:t>-et létrehozni), keresés gomb létrehozása még nem történt meg</w:t>
+      </w:r>
+    </w:p>
+    <w:p>
+      <w:pPr>
+        <w:pStyle w:val="Listaszerbekezds"/>
+        <w:numPr>
+          <w:ilvl w:val="0"/>
+          <w:numId w:val="2"/>
+        </w:numPr>
+      </w:pPr>
+      <w:r>
+        <w:t>Működéshez szükséges „@</w:t>
+      </w:r>
+      <w:proofErr w:type="spellStart"/>
+      <w:r>
+        <w:t>Static</w:t>
+      </w:r>
+      <w:proofErr w:type="spellEnd"/>
+      <w:r>
+        <w:t>” tagváltozók (</w:t>
+      </w:r>
+      <w:proofErr w:type="spellStart"/>
+      <w:r>
+        <w:t>property</w:t>
+      </w:r>
+      <w:proofErr w:type="spellEnd"/>
+      <w:r>
+        <w:t xml:space="preserve">-k) létrehozása, ezekben a változókban történik az olyan adatok eltárolása </w:t>
+      </w:r>
+      <w:proofErr w:type="spellStart"/>
+      <w:r>
+        <w:t>perzisztens</w:t>
+      </w:r>
+      <w:proofErr w:type="spellEnd"/>
+      <w:r>
+        <w:t xml:space="preserve"> módon, mint például a </w:t>
+      </w:r>
+      <w:proofErr w:type="spellStart"/>
+      <w:r>
+        <w:t>textfield-ekből</w:t>
+      </w:r>
+      <w:proofErr w:type="spellEnd"/>
+      <w:r>
+        <w:t xml:space="preserve"> bevitt szövegek</w:t>
+      </w:r>
+      <w:r>
+        <w:t xml:space="preserve"> („</w:t>
+      </w:r>
+      <w:proofErr w:type="spellStart"/>
+      <w:r>
+        <w:t>source</w:t>
+      </w:r>
+      <w:proofErr w:type="spellEnd"/>
+      <w:r>
+        <w:t xml:space="preserve"> of </w:t>
+      </w:r>
+      <w:proofErr w:type="spellStart"/>
+      <w:r>
+        <w:t>truth</w:t>
+      </w:r>
+      <w:proofErr w:type="spellEnd"/>
+      <w:r>
+        <w:t>”)</w:t>
+      </w:r>
+      <w:r>
+        <w:t xml:space="preserve">. </w:t>
+      </w:r>
+      <w:r>
+        <w:t xml:space="preserve">Ahogy a </w:t>
+      </w:r>
+      <w:proofErr w:type="spellStart"/>
+      <w:r>
+        <w:t>user</w:t>
+      </w:r>
+      <w:proofErr w:type="spellEnd"/>
+      <w:r>
+        <w:t xml:space="preserve"> módosítja az ezekhez a változókhoz tartozó </w:t>
+      </w:r>
+      <w:proofErr w:type="spellStart"/>
+      <w:r>
+        <w:t>binding</w:t>
+      </w:r>
+      <w:proofErr w:type="spellEnd"/>
+      <w:r>
+        <w:t xml:space="preserve"> változók értékét, a @Static-kel ellátott változók értéke is dinamikusan változik, majd ezen változók alapján történik a </w:t>
+      </w:r>
+      <w:proofErr w:type="spellStart"/>
+      <w:r>
+        <w:t>View</w:t>
+      </w:r>
+      <w:proofErr w:type="spellEnd"/>
+      <w:r>
+        <w:t xml:space="preserve"> </w:t>
+      </w:r>
+      <w:proofErr w:type="spellStart"/>
+      <w:r>
+        <w:t>rebuild-elése</w:t>
+      </w:r>
+      <w:proofErr w:type="spellEnd"/>
+      <w:r>
+        <w:t>.</w:t>
+      </w:r>
+    </w:p>
+    <w:p>
+      <w:pPr>
+        <w:pStyle w:val="Listaszerbekezds"/>
+        <w:numPr>
+          <w:ilvl w:val="0"/>
+          <w:numId w:val="2"/>
+        </w:numPr>
+      </w:pPr>
+      <w:r>
+        <w:lastRenderedPageBreak/>
+        <w:t xml:space="preserve">A Foglalási </w:t>
+      </w:r>
+      <w:proofErr w:type="spellStart"/>
+      <w:r>
+        <w:t>View</w:t>
+      </w:r>
+      <w:proofErr w:type="spellEnd"/>
+      <w:r>
+        <w:t xml:space="preserve"> összerakása során igény szerint alkalmaztam </w:t>
+      </w:r>
+      <w:proofErr w:type="spellStart"/>
+      <w:r>
+        <w:t>Vstack-eket</w:t>
+      </w:r>
+      <w:proofErr w:type="spellEnd"/>
+      <w:r>
+        <w:t xml:space="preserve"> és </w:t>
+      </w:r>
+      <w:proofErr w:type="spellStart"/>
+      <w:r>
+        <w:t>Hstack-eket</w:t>
+      </w:r>
+      <w:proofErr w:type="spellEnd"/>
+      <w:r>
+        <w:t xml:space="preserve">, ezekben helyeztem el a különböző UI komponenseket, amelyekből létrehoztam a UI-t. Az egyes komponensekhez </w:t>
+      </w:r>
+      <w:proofErr w:type="spellStart"/>
+      <w:r>
+        <w:t>modifier-eket</w:t>
+      </w:r>
+      <w:proofErr w:type="spellEnd"/>
+      <w:r>
+        <w:t xml:space="preserve"> is hozzáadtam, ezzel létrehozva egy többé-kevésbé egységes kinézetet. A </w:t>
+      </w:r>
+      <w:proofErr w:type="spellStart"/>
+      <w:r>
+        <w:t>stack-eknél</w:t>
+      </w:r>
+      <w:proofErr w:type="spellEnd"/>
+      <w:r>
+        <w:t xml:space="preserve"> alkalmaztam a „</w:t>
+      </w:r>
+      <w:proofErr w:type="spellStart"/>
+      <w:r>
+        <w:t>spacing</w:t>
+      </w:r>
+      <w:proofErr w:type="spellEnd"/>
+      <w:r>
+        <w:t>” paramétert, hogy az egyes komponensek egymástól elkülönítve jelenjenek meg.</w:t>
+      </w:r>
+    </w:p>
+    <w:p>
+      <w:pPr>
+        <w:pStyle w:val="Listaszerbekezds"/>
+        <w:numPr>
+          <w:ilvl w:val="0"/>
+          <w:numId w:val="2"/>
+        </w:numPr>
+      </w:pPr>
+      <w:r>
+        <w:t xml:space="preserve">A felhasznált komponensek között </w:t>
+      </w:r>
+      <w:proofErr w:type="spellStart"/>
+      <w:r>
+        <w:t>user</w:t>
+      </w:r>
+      <w:proofErr w:type="spellEnd"/>
+      <w:r>
+        <w:t xml:space="preserve"> inputot lehetővé tevő komponensek is megtalálhatóak, pl. </w:t>
+      </w:r>
+      <w:proofErr w:type="spellStart"/>
+      <w:r>
+        <w:t>TextField</w:t>
+      </w:r>
+      <w:proofErr w:type="spellEnd"/>
+      <w:r>
+        <w:t xml:space="preserve"> komponensek, illetve </w:t>
+      </w:r>
+      <w:proofErr w:type="spellStart"/>
+      <w:r>
+        <w:t>DatePicker</w:t>
+      </w:r>
+      <w:proofErr w:type="spellEnd"/>
+      <w:r>
+        <w:t xml:space="preserve"> komponensek. A fizetési módot egy </w:t>
+      </w:r>
+      <w:proofErr w:type="spellStart"/>
+      <w:r>
+        <w:t>Picker</w:t>
+      </w:r>
+      <w:proofErr w:type="spellEnd"/>
+      <w:r>
+        <w:t xml:space="preserve"> komponenssel (</w:t>
+      </w:r>
+      <w:hyperlink r:id="rId7" w:history="1">
+        <w:r>
+          <w:rPr>
+            <w:rStyle w:val="Hiperhivatkozs"/>
+          </w:rPr>
+          <w:t>https://stackoverflow.com/questions/56513339/is-there-a-way-to-create-a-dropdown-menu-button-in-swiftui</w:t>
+        </w:r>
+      </w:hyperlink>
+      <w:r>
+        <w:t xml:space="preserve">) valósítottam meg, amelyben megtalálhatóak a fizetési lehetőségek, a </w:t>
+      </w:r>
+      <w:proofErr w:type="spellStart"/>
+      <w:r>
+        <w:t>user</w:t>
+      </w:r>
+      <w:proofErr w:type="spellEnd"/>
+      <w:r>
+        <w:t xml:space="preserve"> ezekből tud majd igény szerint választani.</w:t>
+      </w:r>
+    </w:p>
+    <w:p>
+      <w:pPr>
+        <w:pStyle w:val="Listaszerbekezds"/>
+        <w:numPr>
+          <w:ilvl w:val="0"/>
+          <w:numId w:val="2"/>
+        </w:numPr>
+      </w:pPr>
+      <w:r>
+        <w:t xml:space="preserve">Az ár kategória meghatározásánál a </w:t>
+      </w:r>
+      <w:proofErr w:type="spellStart"/>
+      <w:r>
+        <w:t>TextField-ek</w:t>
+      </w:r>
+      <w:proofErr w:type="spellEnd"/>
+      <w:r>
+        <w:t xml:space="preserve"> inputjait szűrön, hogy csak numerikus értékek legyenek eltárolva a megfelelő @Static változókban. Ehhez működőképes megoldást a </w:t>
+      </w:r>
+      <w:hyperlink r:id="rId8" w:history="1">
+        <w:r>
+          <w:rPr>
+            <w:rStyle w:val="Hiperhivatkozs"/>
+          </w:rPr>
+          <w:t>https://stackoverflow.com/questions/58733003/swiftui-how-to-create-textfield-that-only-accepts-numbers</w:t>
+        </w:r>
+      </w:hyperlink>
+      <w:r>
+        <w:t xml:space="preserve"> linken találtam.</w:t>
+      </w:r>
     </w:p>
     <w:sectPr>
       <w:pgSz w:w="11909" w:h="16834"/>
@@ -1182,6 +1537,29 @@
       <w:contextualSpacing/>
     </w:pPr>
   </w:style>
+  <w:style w:type="character" w:styleId="Hiperhivatkozs">
+    <w:name w:val="Hyperlink"/>
+    <w:basedOn w:val="Bekezdsalapbettpusa"/>
+    <w:uiPriority w:val="99"/>
+    <w:unhideWhenUsed/>
+    <w:rsid w:val="00D57FB4"/>
+    <w:rPr>
+      <w:color w:val="0000FF" w:themeColor="hyperlink"/>
+      <w:u w:val="single"/>
+    </w:rPr>
+  </w:style>
+  <w:style w:type="character" w:styleId="Feloldatlanmegemlts">
+    <w:name w:val="Unresolved Mention"/>
+    <w:basedOn w:val="Bekezdsalapbettpusa"/>
+    <w:uiPriority w:val="99"/>
+    <w:semiHidden/>
+    <w:unhideWhenUsed/>
+    <w:rsid w:val="00D57FB4"/>
+    <w:rPr>
+      <w:color w:val="605E5C"/>
+      <w:shd w:val="clear" w:color="auto" w:fill="E1DFDD"/>
+    </w:rPr>
+  </w:style>
 </w:styles>
 </file>
 

</xml_diff>

<commit_message>
"Profil" tab hozzáadva, kisebb módosítások a többi fájlban is (String adatok kiszervezése változókba).
</commit_message>
<xml_diff>
--- a/doc/Haladási napló.docx
+++ b/doc/Haladási napló.docx
@@ -695,19 +695,7 @@
           <w:rPr>
             <w:rStyle w:val="Hiperhivatkozs"/>
           </w:rPr>
-          <w:t>https://stackoverflow.com/questions/58733003/swiftui-how-to-create-textfield-that-only-accepts</w:t>
-        </w:r>
-        <w:r>
-          <w:rPr>
-            <w:rStyle w:val="Hiperhivatkozs"/>
-          </w:rPr>
-          <w:t>-</w:t>
-        </w:r>
-        <w:r>
-          <w:rPr>
-            <w:rStyle w:val="Hiperhivatkozs"/>
-          </w:rPr>
-          <w:t>numbers</w:t>
+          <w:t>https://stackoverflow.com/questions/58733003/swiftui-how-to-create-textfield-that-only-accepts-numbers</w:t>
         </w:r>
       </w:hyperlink>
       <w:r>
@@ -1100,6 +1088,11 @@
           <w:ilvl w:val="0"/>
           <w:numId w:val="2"/>
         </w:numPr>
+        <w:rPr>
+          <w:rStyle w:val="Hiperhivatkozs"/>
+          <w:color w:val="auto"/>
+          <w:u w:val="none"/>
+        </w:rPr>
       </w:pPr>
       <w:r>
         <w:t xml:space="preserve">Segítség: </w:t>
@@ -1110,6 +1103,596 @@
             <w:rStyle w:val="Hiperhivatkozs"/>
           </w:rPr>
           <w:t>https://www.hackingwithswift.com/quick-start/swiftui/adding-tabview-and-tabitem</w:t>
+        </w:r>
+      </w:hyperlink>
+    </w:p>
+    <w:p/>
+    <w:p>
+      <w:pPr>
+        <w:rPr>
+          <w:b/>
+          <w:bCs/>
+        </w:rPr>
+      </w:pPr>
+      <w:r>
+        <w:rPr>
+          <w:b/>
+          <w:bCs/>
+        </w:rPr>
+        <w:t>Március 30.</w:t>
+      </w:r>
+    </w:p>
+    <w:p>
+      <w:pPr>
+        <w:pStyle w:val="Listaszerbekezds"/>
+        <w:numPr>
+          <w:ilvl w:val="0"/>
+          <w:numId w:val="2"/>
+        </w:numPr>
+      </w:pPr>
+      <w:r>
+        <w:t xml:space="preserve">Átneveztem a magyar elnevezésű változókat, privát </w:t>
+      </w:r>
+      <w:proofErr w:type="spellStart"/>
+      <w:r>
+        <w:t>struct-okat</w:t>
+      </w:r>
+      <w:proofErr w:type="spellEnd"/>
+      <w:r>
+        <w:t xml:space="preserve"> az egyes </w:t>
+      </w:r>
+      <w:proofErr w:type="spellStart"/>
+      <w:r>
+        <w:t>View</w:t>
+      </w:r>
+      <w:proofErr w:type="spellEnd"/>
+      <w:r>
+        <w:t xml:space="preserve"> </w:t>
+      </w:r>
+      <w:proofErr w:type="spellStart"/>
+      <w:r>
+        <w:t>struct</w:t>
+      </w:r>
+      <w:proofErr w:type="spellEnd"/>
+      <w:r>
+        <w:t>-okban angolra.</w:t>
+      </w:r>
+    </w:p>
+    <w:p>
+      <w:pPr>
+        <w:pStyle w:val="Listaszerbekezds"/>
+        <w:numPr>
+          <w:ilvl w:val="0"/>
+          <w:numId w:val="2"/>
+        </w:numPr>
+      </w:pPr>
+      <w:r>
+        <w:t xml:space="preserve">Létrehoztam a szoba kiadási oldalt a </w:t>
+      </w:r>
+      <w:proofErr w:type="spellStart"/>
+      <w:r>
+        <w:t>tabView-ban</w:t>
+      </w:r>
+      <w:proofErr w:type="spellEnd"/>
+      <w:r>
+        <w:t>:</w:t>
+      </w:r>
+    </w:p>
+    <w:p>
+      <w:pPr>
+        <w:pStyle w:val="Listaszerbekezds"/>
+        <w:numPr>
+          <w:ilvl w:val="1"/>
+          <w:numId w:val="2"/>
+        </w:numPr>
+      </w:pPr>
+      <w:r>
+        <w:t xml:space="preserve">Létrehoztam egy </w:t>
+      </w:r>
+      <w:proofErr w:type="spellStart"/>
+      <w:r>
+        <w:t>NavigationView</w:t>
+      </w:r>
+      <w:proofErr w:type="spellEnd"/>
+      <w:r>
+        <w:t xml:space="preserve"> objektumot és </w:t>
+      </w:r>
+      <w:proofErr w:type="spellStart"/>
+      <w:r>
+        <w:t>ScrollView</w:t>
+      </w:r>
+      <w:proofErr w:type="spellEnd"/>
+      <w:r>
+        <w:t xml:space="preserve"> objektumot, hogy a görgetést és az oldalon belüli navigáció megvalósítható legyen</w:t>
+      </w:r>
+    </w:p>
+    <w:p>
+      <w:pPr>
+        <w:pStyle w:val="Listaszerbekezds"/>
+        <w:numPr>
+          <w:ilvl w:val="1"/>
+          <w:numId w:val="2"/>
+        </w:numPr>
+      </w:pPr>
+      <w:r>
+        <w:t xml:space="preserve">Létrehoztam egy „Group” objektumot a földrajzi adatoknak, ahol meg lehet adni különböző </w:t>
+      </w:r>
+      <w:proofErr w:type="spellStart"/>
+      <w:r>
+        <w:t>TextField</w:t>
+      </w:r>
+      <w:proofErr w:type="spellEnd"/>
+      <w:r>
+        <w:t xml:space="preserve"> objektumokban a kiadni kívánt szállás lokációjában a várost, az irányítószámot, az utca nevet, illetve a földrajzi szélességet és hosszúságot.</w:t>
+      </w:r>
+    </w:p>
+    <w:p>
+      <w:pPr>
+        <w:pStyle w:val="Listaszerbekezds"/>
+        <w:numPr>
+          <w:ilvl w:val="1"/>
+          <w:numId w:val="2"/>
+        </w:numPr>
+      </w:pPr>
+      <w:r>
+        <w:t>Létrehoztam egy „</w:t>
+      </w:r>
+      <w:proofErr w:type="spellStart"/>
+      <w:r>
+        <w:t>Picker</w:t>
+      </w:r>
+      <w:proofErr w:type="spellEnd"/>
+      <w:r>
+        <w:t>” objektumot, amelyben a felhasználó kiválaszthatja a kiadni kívánt szállás típusát, amely jelen pillanatban a következők lehetnek: „Apartman”, „Szoba”, „Kanapé”.</w:t>
+      </w:r>
+    </w:p>
+    <w:p>
+      <w:pPr>
+        <w:pStyle w:val="Listaszerbekezds"/>
+        <w:numPr>
+          <w:ilvl w:val="1"/>
+          <w:numId w:val="2"/>
+        </w:numPr>
+      </w:pPr>
+      <w:r>
+        <w:t xml:space="preserve">Az elfogadott fizetési módokat megint kiszerveztem egy „Group” objektumba, amelyben egy Text objektumban megadtam a nevét ennek a </w:t>
+      </w:r>
+      <w:r>
+        <w:t xml:space="preserve">szekciónak a képernyőn, majd egy „List” objektumban kiválaszthatja a felhasználó az elfogadni kívánt fizetési módokat. A fizetési módokhoz létrehoztam egy külön privát </w:t>
+      </w:r>
+      <w:proofErr w:type="spellStart"/>
+      <w:r>
+        <w:t>struct-ot</w:t>
+      </w:r>
+      <w:proofErr w:type="spellEnd"/>
+      <w:r>
+        <w:t xml:space="preserve"> „</w:t>
+      </w:r>
+      <w:proofErr w:type="spellStart"/>
+      <w:r>
+        <w:t>AcceptedPaymentMethods</w:t>
+      </w:r>
+      <w:proofErr w:type="spellEnd"/>
+      <w:r>
+        <w:t>” néven, amelyben eltárolom az adott objektum nevét és egy hozzárendelt azonosítót. Ezután egy „@</w:t>
+      </w:r>
+      <w:proofErr w:type="spellStart"/>
+      <w:r>
+        <w:t>State</w:t>
+      </w:r>
+      <w:proofErr w:type="spellEnd"/>
+      <w:r>
+        <w:t xml:space="preserve">” tömbben létrehoztam </w:t>
+      </w:r>
+      <w:proofErr w:type="spellStart"/>
+      <w:r>
+        <w:t>AcceptedPaymentMethods</w:t>
+      </w:r>
+      <w:proofErr w:type="spellEnd"/>
+      <w:r>
+        <w:t xml:space="preserve"> objektumokat, illetve egy másik „@</w:t>
+      </w:r>
+      <w:proofErr w:type="spellStart"/>
+      <w:r>
+        <w:t>State</w:t>
+      </w:r>
+      <w:proofErr w:type="spellEnd"/>
+      <w:r>
+        <w:t xml:space="preserve">” változóban (ami egy </w:t>
+      </w:r>
+      <w:proofErr w:type="spellStart"/>
+      <w:r>
+        <w:t>id-ket</w:t>
+      </w:r>
+      <w:proofErr w:type="spellEnd"/>
+      <w:r>
+        <w:t xml:space="preserve"> eltároló </w:t>
+      </w:r>
+      <w:proofErr w:type="spellStart"/>
+      <w:r>
+        <w:t>Set</w:t>
+      </w:r>
+      <w:proofErr w:type="spellEnd"/>
+      <w:r>
+        <w:t xml:space="preserve">) eltárolom a már kiválasztott fizetési módok </w:t>
+      </w:r>
+      <w:proofErr w:type="spellStart"/>
+      <w:r>
+        <w:t>id-jait</w:t>
+      </w:r>
+      <w:proofErr w:type="spellEnd"/>
+      <w:r>
+        <w:t>. Ez a lista jelen pillanatban még mindig az „Edit” gombos kiválasztási módszerrel működik, amely a későbbiekben további fejlesztésre szorul.</w:t>
+      </w:r>
+    </w:p>
+    <w:p>
+      <w:pPr>
+        <w:pStyle w:val="Listaszerbekezds"/>
+        <w:numPr>
+          <w:ilvl w:val="1"/>
+          <w:numId w:val="2"/>
+        </w:numPr>
+      </w:pPr>
+      <w:r>
+        <w:t xml:space="preserve">Létrehoztam egy </w:t>
+      </w:r>
+      <w:proofErr w:type="spellStart"/>
+      <w:r>
+        <w:t>TextField</w:t>
+      </w:r>
+      <w:proofErr w:type="spellEnd"/>
+      <w:r>
+        <w:t xml:space="preserve"> objektumot, amelyben meg lehet adni a szállás éjszakánkénti árát.</w:t>
+      </w:r>
+    </w:p>
+    <w:p>
+      <w:pPr>
+        <w:pStyle w:val="Listaszerbekezds"/>
+        <w:numPr>
+          <w:ilvl w:val="1"/>
+          <w:numId w:val="2"/>
+        </w:numPr>
+      </w:pPr>
+      <w:r>
+        <w:t xml:space="preserve">Létrehoztam még egy „Group” objektumot, amelyben a szállás további tulajdonságait lehet felsorolni. Ez a szakasz </w:t>
+      </w:r>
+      <w:proofErr w:type="spellStart"/>
+      <w:r>
+        <w:t>megegyzik</w:t>
+      </w:r>
+      <w:proofErr w:type="spellEnd"/>
+      <w:r>
+        <w:t xml:space="preserve"> a foglalási oldalon lévő „egyéb igények” résszel. A megvalósítás is hasonló, „List” objektumban lehet kiválasztani a tulajdonságokat, amelyben az objektumok megegyeznek a foglalási oldalban is használt „</w:t>
+      </w:r>
+      <w:proofErr w:type="spellStart"/>
+      <w:r>
+        <w:t>OtherNeeds</w:t>
+      </w:r>
+      <w:proofErr w:type="spellEnd"/>
+      <w:r>
+        <w:t>” objektummal.</w:t>
+      </w:r>
+    </w:p>
+    <w:p>
+      <w:pPr>
+        <w:pStyle w:val="Listaszerbekezds"/>
+        <w:numPr>
+          <w:ilvl w:val="1"/>
+          <w:numId w:val="2"/>
+        </w:numPr>
+      </w:pPr>
+      <w:r>
+        <w:t>Végül pedig elhelyeztem egy gombot az oldal alján, amelyet megnyomva pedig létre lehet hozni a szálláshelyet tartalmazó hirdetést.</w:t>
+      </w:r>
+    </w:p>
+    <w:p>
+      <w:pPr>
+        <w:pStyle w:val="Listaszerbekezds"/>
+        <w:numPr>
+          <w:ilvl w:val="1"/>
+          <w:numId w:val="2"/>
+        </w:numPr>
+      </w:pPr>
+      <w:r>
+        <w:t>Hiányzik még: kép rész a szállásról.</w:t>
+      </w:r>
+    </w:p>
+    <w:p>
+      <w:pPr>
+        <w:pStyle w:val="Listaszerbekezds"/>
+        <w:numPr>
+          <w:ilvl w:val="0"/>
+          <w:numId w:val="2"/>
+        </w:numPr>
+      </w:pPr>
+      <w:r>
+        <w:t>A „</w:t>
+      </w:r>
+      <w:proofErr w:type="spellStart"/>
+      <w:r>
+        <w:t>ContentView</w:t>
+      </w:r>
+      <w:proofErr w:type="spellEnd"/>
+      <w:r>
+        <w:t xml:space="preserve">” objektumot „kitakarítottam”: azaz az egyes </w:t>
+      </w:r>
+      <w:proofErr w:type="spellStart"/>
+      <w:r>
+        <w:t>tab</w:t>
+      </w:r>
+      <w:proofErr w:type="spellEnd"/>
+      <w:r>
+        <w:t xml:space="preserve">-oknak megfelelő </w:t>
+      </w:r>
+      <w:proofErr w:type="spellStart"/>
+      <w:r>
+        <w:t>View</w:t>
+      </w:r>
+      <w:proofErr w:type="spellEnd"/>
+      <w:r>
+        <w:t xml:space="preserve"> objektumokat kiszerveztem különálló </w:t>
+      </w:r>
+      <w:proofErr w:type="spellStart"/>
+      <w:r>
+        <w:t>View</w:t>
+      </w:r>
+      <w:proofErr w:type="spellEnd"/>
+      <w:r>
+        <w:t xml:space="preserve"> fájlokba.</w:t>
+      </w:r>
+    </w:p>
+    <w:p/>
+    <w:p>
+      <w:pPr>
+        <w:pStyle w:val="Listaszerbekezds"/>
+        <w:numPr>
+          <w:ilvl w:val="0"/>
+          <w:numId w:val="2"/>
+        </w:numPr>
+      </w:pPr>
+      <w:r>
+        <w:rPr>
+          <w:b/>
+          <w:bCs/>
+        </w:rPr>
+        <w:lastRenderedPageBreak/>
+        <w:t>Szükséges</w:t>
+      </w:r>
+      <w:r>
+        <w:t>: foglalási oldalon az elfogadott fizetési módokat a „</w:t>
+      </w:r>
+      <w:proofErr w:type="spellStart"/>
+      <w:r>
+        <w:t>Picker</w:t>
+      </w:r>
+      <w:proofErr w:type="spellEnd"/>
+      <w:r>
+        <w:t xml:space="preserve">” helyett egy „List” objektumba tenni, ezáltal </w:t>
+      </w:r>
+      <w:proofErr w:type="spellStart"/>
+      <w:r>
+        <w:t>lehetőve</w:t>
+      </w:r>
+      <w:proofErr w:type="spellEnd"/>
+      <w:r>
+        <w:t xml:space="preserve"> tenni, hogy több fizetési módot is „támogasson” a foglaló. Illetve a kiadási oldalon a fizetési módok közé felvenni az „Ellenszolgáltatás” opciót.</w:t>
+      </w:r>
+      <w:r>
+        <w:t xml:space="preserve"> </w:t>
+      </w:r>
+      <w:proofErr w:type="spellStart"/>
+      <w:r>
+        <w:t>Date</w:t>
+      </w:r>
+      <w:proofErr w:type="spellEnd"/>
+      <w:r>
+        <w:t xml:space="preserve"> </w:t>
+      </w:r>
+      <w:proofErr w:type="spellStart"/>
+      <w:r>
+        <w:t>picker-eket</w:t>
+      </w:r>
+      <w:proofErr w:type="spellEnd"/>
+      <w:r>
+        <w:t xml:space="preserve"> és </w:t>
+      </w:r>
+      <w:proofErr w:type="spellStart"/>
+      <w:r>
+        <w:t>Date</w:t>
+      </w:r>
+      <w:proofErr w:type="spellEnd"/>
+      <w:r>
+        <w:t xml:space="preserve"> adatok formátumát átállítani megfelelő formátumra.</w:t>
+      </w:r>
+    </w:p>
+    <w:p>
+      <w:pPr>
+        <w:pStyle w:val="Listaszerbekezds"/>
+      </w:pPr>
+    </w:p>
+    <w:p/>
+    <w:p>
+      <w:pPr>
+        <w:rPr>
+          <w:b/>
+          <w:bCs/>
+        </w:rPr>
+      </w:pPr>
+      <w:r>
+        <w:rPr>
+          <w:b/>
+          <w:bCs/>
+        </w:rPr>
+        <w:t>Április 6.</w:t>
+      </w:r>
+    </w:p>
+    <w:p>
+      <w:pPr>
+        <w:pStyle w:val="Listaszerbekezds"/>
+        <w:numPr>
+          <w:ilvl w:val="0"/>
+          <w:numId w:val="2"/>
+        </w:numPr>
+      </w:pPr>
+      <w:r>
+        <w:t xml:space="preserve">„Profil” </w:t>
+      </w:r>
+      <w:proofErr w:type="spellStart"/>
+      <w:r>
+        <w:t>tab</w:t>
+      </w:r>
+      <w:proofErr w:type="spellEnd"/>
+      <w:r>
+        <w:t xml:space="preserve"> létre hozása. A „Profil” </w:t>
+      </w:r>
+      <w:proofErr w:type="spellStart"/>
+      <w:r>
+        <w:t>tabot</w:t>
+      </w:r>
+      <w:proofErr w:type="spellEnd"/>
+      <w:r>
+        <w:t xml:space="preserve"> is a többi </w:t>
+      </w:r>
+      <w:proofErr w:type="spellStart"/>
+      <w:r>
+        <w:t>tab-nak</w:t>
+      </w:r>
+      <w:proofErr w:type="spellEnd"/>
+      <w:r>
+        <w:t xml:space="preserve"> megfelelően kezdtem el létrehozni. Először </w:t>
+      </w:r>
+      <w:r>
+        <w:t xml:space="preserve">létrehoztam egy </w:t>
+      </w:r>
+      <w:proofErr w:type="spellStart"/>
+      <w:r>
+        <w:t>NavigationView</w:t>
+      </w:r>
+      <w:proofErr w:type="spellEnd"/>
+      <w:r>
+        <w:t xml:space="preserve"> komponenst, ez van a hierarchia legtetején. Majd a </w:t>
+      </w:r>
+      <w:proofErr w:type="spellStart"/>
+      <w:r>
+        <w:t>NavigationView</w:t>
+      </w:r>
+      <w:proofErr w:type="spellEnd"/>
+      <w:r>
+        <w:t xml:space="preserve"> komponensbe tettem egy </w:t>
+      </w:r>
+      <w:proofErr w:type="spellStart"/>
+      <w:r>
+        <w:t>ScrollView</w:t>
+      </w:r>
+      <w:proofErr w:type="spellEnd"/>
+      <w:r>
+        <w:t xml:space="preserve"> komponenst. (Ez a kettő komponens lehet, hogy felesleges, idővel lehet, hogy eltávolításra kerülnek.)</w:t>
+      </w:r>
+    </w:p>
+    <w:p>
+      <w:pPr>
+        <w:pStyle w:val="Listaszerbekezds"/>
+        <w:numPr>
+          <w:ilvl w:val="0"/>
+          <w:numId w:val="2"/>
+        </w:numPr>
+      </w:pPr>
+      <w:r>
+        <w:t xml:space="preserve">A </w:t>
+      </w:r>
+      <w:proofErr w:type="spellStart"/>
+      <w:r>
+        <w:t>tab-on</w:t>
+      </w:r>
+      <w:proofErr w:type="spellEnd"/>
+      <w:r>
+        <w:t xml:space="preserve"> különféle </w:t>
+      </w:r>
+      <w:proofErr w:type="spellStart"/>
+      <w:r>
+        <w:t>Stack</w:t>
+      </w:r>
+      <w:proofErr w:type="spellEnd"/>
+      <w:r>
+        <w:t xml:space="preserve"> komponenseket helyeztem el. </w:t>
+      </w:r>
+      <w:proofErr w:type="spellStart"/>
+      <w:r>
+        <w:t>Felülre</w:t>
+      </w:r>
+      <w:proofErr w:type="spellEnd"/>
+      <w:r>
+        <w:t xml:space="preserve"> elhelyeztem egy </w:t>
+      </w:r>
+      <w:proofErr w:type="spellStart"/>
+      <w:r>
+        <w:t>Hstack</w:t>
+      </w:r>
+      <w:proofErr w:type="spellEnd"/>
+      <w:r>
+        <w:t>-et, ennek a komponensnek a bal</w:t>
+      </w:r>
+      <w:r>
+        <w:t xml:space="preserve"> oldali pozíciójában találhatóak a felhasználónak az adatai, jobb oldali pozíciójában pedig a felhasználó profil képe (</w:t>
+      </w:r>
+      <w:proofErr w:type="spellStart"/>
+      <w:r>
+        <w:t>default</w:t>
+      </w:r>
+      <w:proofErr w:type="spellEnd"/>
+      <w:r>
+        <w:t xml:space="preserve"> esetben ez egy </w:t>
+      </w:r>
+      <w:proofErr w:type="spellStart"/>
+      <w:r>
+        <w:t>system</w:t>
+      </w:r>
+      <w:proofErr w:type="spellEnd"/>
+      <w:r>
+        <w:t xml:space="preserve"> image lesz). A felhasználó adatai külön kisebb </w:t>
+      </w:r>
+      <w:proofErr w:type="spellStart"/>
+      <w:r>
+        <w:t>Vstack-ekben</w:t>
+      </w:r>
+      <w:proofErr w:type="spellEnd"/>
+      <w:r>
+        <w:t xml:space="preserve"> vannak elrendezve.</w:t>
+      </w:r>
+    </w:p>
+    <w:p>
+      <w:pPr>
+        <w:pStyle w:val="Listaszerbekezds"/>
+        <w:numPr>
+          <w:ilvl w:val="0"/>
+          <w:numId w:val="2"/>
+        </w:numPr>
+      </w:pPr>
+      <w:r>
+        <w:t xml:space="preserve">A </w:t>
+      </w:r>
+      <w:proofErr w:type="spellStart"/>
+      <w:r>
+        <w:t>tabon</w:t>
+      </w:r>
+      <w:proofErr w:type="spellEnd"/>
+      <w:r>
+        <w:t xml:space="preserve"> ezen kívül helyet kapott 3 gomb is, amelyek egyelőre még nem rendelkeznek funkcióval. Ezekkel a gombokkal a következő funkcionalitások lesznek majd elérhetőek: „Adatok módosítása”, „Jelszó módosítása” és „Kijelentkezés”. A gombok kinézetét a későbbiekben esztétikusabbra kell majd alakítani, ehhez példaként szolgálhat az egyik megoldás a következő </w:t>
+      </w:r>
+      <w:proofErr w:type="spellStart"/>
+      <w:r>
+        <w:t>stack</w:t>
+      </w:r>
+      <w:proofErr w:type="spellEnd"/>
+      <w:r>
+        <w:t xml:space="preserve"> overflow-n közzétett problémára: </w:t>
+      </w:r>
+      <w:hyperlink r:id="rId13" w:history="1">
+        <w:r>
+          <w:rPr>
+            <w:rStyle w:val="Hiperhivatkozs"/>
+          </w:rPr>
+          <w:t>https://stackoverflow.com/questions/65135725/how-to-position-my-button-to-the-bottom-of-the-screen-swiftui</w:t>
         </w:r>
       </w:hyperlink>
     </w:p>
@@ -1351,10 +1934,10 @@
       </w:rPr>
     </w:lvl>
   </w:abstractNum>
-  <w:num w:numId="1">
+  <w:num w:numId="1" w16cid:durableId="749697894">
     <w:abstractNumId w:val="0"/>
   </w:num>
-  <w:num w:numId="2">
+  <w:num w:numId="2" w16cid:durableId="2034070668">
     <w:abstractNumId w:val="1"/>
   </w:num>
 </w:numbering>

</xml_diff>

<commit_message>
Foglalási oldal és kiadási oldal teljes átalakítása, optimalizálása.
</commit_message>
<xml_diff>
--- a/doc/Haladási napló.docx
+++ b/doc/Haladási napló.docx
@@ -1,6 +1,6 @@
 
 <file path=word/document.xml><?xml version="1.0" encoding="utf-8"?>
-<w:document xmlns:wpc="http://schemas.microsoft.com/office/word/2010/wordprocessingCanvas" xmlns:cx="http://schemas.microsoft.com/office/drawing/2014/chartex" xmlns:cx1="http://schemas.microsoft.com/office/drawing/2015/9/8/chartex" xmlns:cx2="http://schemas.microsoft.com/office/drawing/2015/10/21/chartex" xmlns:cx3="http://schemas.microsoft.com/office/drawing/2016/5/9/chartex" xmlns:cx4="http://schemas.microsoft.com/office/drawing/2016/5/10/chartex" xmlns:cx5="http://schemas.microsoft.com/office/drawing/2016/5/11/chartex" xmlns:cx6="http://schemas.microsoft.com/office/drawing/2016/5/12/chartex" xmlns:cx7="http://schemas.microsoft.com/office/drawing/2016/5/13/chartex" xmlns:cx8="http://schemas.microsoft.com/office/drawing/2016/5/14/chartex" xmlns:mc="http://schemas.openxmlformats.org/markup-compatibility/2006" xmlns:aink="http://schemas.microsoft.com/office/drawing/2016/ink" xmlns:am3d="http://schemas.microsoft.com/office/drawing/2017/model3d" xmlns:o="urn:schemas-microsoft-com:office:office" xmlns:r="http://schemas.openxmlformats.org/officeDocument/2006/relationships" xmlns:m="http://schemas.openxmlformats.org/officeDocument/2006/math" xmlns:v="urn:schemas-microsoft-com:vml" xmlns:wp14="http://schemas.microsoft.com/office/word/2010/wordprocessingDrawing" xmlns:wp="http://schemas.openxmlformats.org/drawingml/2006/wordprocessingDrawing" xmlns:w10="urn:schemas-microsoft-com:office:word" xmlns:w="http://schemas.openxmlformats.org/wordprocessingml/2006/main" xmlns:w14="http://schemas.microsoft.com/office/word/2010/wordml" xmlns:w15="http://schemas.microsoft.com/office/word/2012/wordml" xmlns:w16cex="http://schemas.microsoft.com/office/word/2018/wordml/cex" xmlns:w16cid="http://schemas.microsoft.com/office/word/2016/wordml/cid" xmlns:w16="http://schemas.microsoft.com/office/word/2018/wordml" xmlns:w16sdtdh="http://schemas.microsoft.com/office/word/2020/wordml/sdtdatahash" xmlns:w16se="http://schemas.microsoft.com/office/word/2015/wordml/symex" xmlns:wpg="http://schemas.microsoft.com/office/word/2010/wordprocessingGroup" xmlns:wpi="http://schemas.microsoft.com/office/word/2010/wordprocessingInk" xmlns:wne="http://schemas.microsoft.com/office/word/2006/wordml" xmlns:wps="http://schemas.microsoft.com/office/word/2010/wordprocessingShape" mc:Ignorable="w14 w15 w16se w16cid w16 w16cex w16sdtdh wp14">
+<w:document xmlns:wpc="http://schemas.microsoft.com/office/word/2010/wordprocessingCanvas" xmlns:cx="http://schemas.microsoft.com/office/drawing/2014/chartex" xmlns:cx1="http://schemas.microsoft.com/office/drawing/2015/9/8/chartex" xmlns:cx2="http://schemas.microsoft.com/office/drawing/2015/10/21/chartex" xmlns:cx3="http://schemas.microsoft.com/office/drawing/2016/5/9/chartex" xmlns:cx4="http://schemas.microsoft.com/office/drawing/2016/5/10/chartex" xmlns:cx5="http://schemas.microsoft.com/office/drawing/2016/5/11/chartex" xmlns:cx6="http://schemas.microsoft.com/office/drawing/2016/5/12/chartex" xmlns:cx7="http://schemas.microsoft.com/office/drawing/2016/5/13/chartex" xmlns:cx8="http://schemas.microsoft.com/office/drawing/2016/5/14/chartex" xmlns:mc="http://schemas.openxmlformats.org/markup-compatibility/2006" xmlns:aink="http://schemas.microsoft.com/office/drawing/2016/ink" xmlns:am3d="http://schemas.microsoft.com/office/drawing/2017/model3d" xmlns:o="urn:schemas-microsoft-com:office:office" xmlns:oel="http://schemas.microsoft.com/office/2019/extlst" xmlns:r="http://schemas.openxmlformats.org/officeDocument/2006/relationships" xmlns:m="http://schemas.openxmlformats.org/officeDocument/2006/math" xmlns:v="urn:schemas-microsoft-com:vml" xmlns:wp14="http://schemas.microsoft.com/office/word/2010/wordprocessingDrawing" xmlns:wp="http://schemas.openxmlformats.org/drawingml/2006/wordprocessingDrawing" xmlns:w10="urn:schemas-microsoft-com:office:word" xmlns:w="http://schemas.openxmlformats.org/wordprocessingml/2006/main" xmlns:w14="http://schemas.microsoft.com/office/word/2010/wordml" xmlns:w15="http://schemas.microsoft.com/office/word/2012/wordml" xmlns:w16cex="http://schemas.microsoft.com/office/word/2018/wordml/cex" xmlns:w16cid="http://schemas.microsoft.com/office/word/2016/wordml/cid" xmlns:w16="http://schemas.microsoft.com/office/word/2018/wordml" xmlns:w16sdtdh="http://schemas.microsoft.com/office/word/2020/wordml/sdtdatahash" xmlns:w16se="http://schemas.microsoft.com/office/word/2015/wordml/symex" xmlns:wpg="http://schemas.microsoft.com/office/word/2010/wordprocessingGroup" xmlns:wpi="http://schemas.microsoft.com/office/word/2010/wordprocessingInk" xmlns:wne="http://schemas.microsoft.com/office/word/2006/wordml" xmlns:wps="http://schemas.microsoft.com/office/word/2010/wordprocessingShape" mc:Ignorable="w14 w15 w16se w16cid w16 w16cex w16sdtdh wp14">
   <w:body>
     <w:p>
       <w:pPr>
@@ -40,23 +40,7 @@
           <w:sz w:val="40"/>
           <w:szCs w:val="40"/>
         </w:rPr>
-        <w:t xml:space="preserve"> alkalmazás fejlesztése </w:t>
-      </w:r>
-      <w:proofErr w:type="spellStart"/>
-      <w:r>
-        <w:rPr>
-          <w:sz w:val="40"/>
-          <w:szCs w:val="40"/>
-        </w:rPr>
-        <w:t>iOS</w:t>
-      </w:r>
-      <w:proofErr w:type="spellEnd"/>
-      <w:r>
-        <w:rPr>
-          <w:sz w:val="40"/>
-          <w:szCs w:val="40"/>
-        </w:rPr>
-        <w:t xml:space="preserve"> platformon</w:t>
+        <w:t xml:space="preserve"> alkalmazás fejlesztése iOS platformon</w:t>
       </w:r>
     </w:p>
     <w:p>
@@ -102,15 +86,7 @@
         </w:numPr>
       </w:pPr>
       <w:r>
-        <w:t xml:space="preserve">Létrehoztam a </w:t>
-      </w:r>
-      <w:proofErr w:type="spellStart"/>
-      <w:r>
-        <w:t>GitHub</w:t>
-      </w:r>
-      <w:proofErr w:type="spellEnd"/>
-      <w:r>
-        <w:t xml:space="preserve"> </w:t>
+        <w:t xml:space="preserve">Létrehoztam a GitHub </w:t>
       </w:r>
       <w:proofErr w:type="spellStart"/>
       <w:r>
@@ -146,15 +122,7 @@
         </w:numPr>
       </w:pPr>
       <w:r>
-        <w:t xml:space="preserve">Alkalmazásfejlesztői tapasztalat híján elkezdtem egy online kurzust, amely </w:t>
-      </w:r>
-      <w:proofErr w:type="spellStart"/>
-      <w:r>
-        <w:t>iOS</w:t>
-      </w:r>
-      <w:proofErr w:type="spellEnd"/>
-      <w:r>
-        <w:t xml:space="preserve"> fejlesztéssel foglalkozik</w:t>
+        <w:t>Alkalmazásfejlesztői tapasztalat híján elkezdtem egy online kurzust, amely iOS fejlesztéssel foglalkozik</w:t>
       </w:r>
     </w:p>
     <w:p>
@@ -249,23 +217,7 @@
         </w:numPr>
       </w:pPr>
       <w:r>
-        <w:t xml:space="preserve">Folytattam az online </w:t>
-      </w:r>
-      <w:proofErr w:type="spellStart"/>
-      <w:r>
-        <w:t>iOS</w:t>
-      </w:r>
-      <w:proofErr w:type="spellEnd"/>
-      <w:r>
-        <w:t xml:space="preserve"> </w:t>
-      </w:r>
-      <w:proofErr w:type="spellStart"/>
-      <w:r>
-        <w:t>app</w:t>
-      </w:r>
-      <w:proofErr w:type="spellEnd"/>
-      <w:r>
-        <w:t xml:space="preserve"> fejlesztésről szóló kurzust</w:t>
+        <w:t>Folytattam az online iOS app fejlesztésről szóló kurzust</w:t>
       </w:r>
     </w:p>
     <w:p>
@@ -433,11 +385,11 @@
       </w:r>
       <w:proofErr w:type="spellStart"/>
       <w:r>
-        <w:t>list</w:t>
-      </w:r>
-      <w:proofErr w:type="spellEnd"/>
-      <w:r>
-        <w:t>-et létrehozni), keresés gomb létrehozása még nem történt meg</w:t>
+        <w:t>list-et</w:t>
+      </w:r>
+      <w:proofErr w:type="spellEnd"/>
+      <w:r>
+        <w:t xml:space="preserve"> létrehozni), keresés gomb létrehozása még nem történt meg</w:t>
       </w:r>
     </w:p>
     <w:p>
@@ -678,11 +630,11 @@
       </w:r>
       <w:proofErr w:type="spellStart"/>
       <w:r>
-        <w:t>TextField-ek</w:t>
-      </w:r>
-      <w:proofErr w:type="spellEnd"/>
-      <w:r>
-        <w:t xml:space="preserve"> inputjait szűrö</w:t>
+        <w:t>TextField</w:t>
+      </w:r>
+      <w:proofErr w:type="spellEnd"/>
+      <w:r>
+        <w:t>-ek inputjait szűrö</w:t>
       </w:r>
       <w:r>
         <w:t>m</w:t>
@@ -844,11 +796,11 @@
       </w:r>
       <w:proofErr w:type="spellStart"/>
       <w:r>
-        <w:t>View-ban</w:t>
-      </w:r>
-      <w:proofErr w:type="spellEnd"/>
-      <w:r>
-        <w:t xml:space="preserve"> alkalmazott </w:t>
+        <w:t>View</w:t>
+      </w:r>
+      <w:proofErr w:type="spellEnd"/>
+      <w:r>
+        <w:t xml:space="preserve">-ban alkalmazott </w:t>
       </w:r>
       <w:proofErr w:type="spellStart"/>
       <w:r>
@@ -900,11 +852,11 @@
       </w:r>
       <w:proofErr w:type="spellStart"/>
       <w:r>
-        <w:t>modifier-ben</w:t>
-      </w:r>
-      <w:proofErr w:type="spellEnd"/>
-      <w:r>
-        <w:t xml:space="preserve"> átadtam a List-</w:t>
+        <w:t>modifier</w:t>
+      </w:r>
+      <w:proofErr w:type="spellEnd"/>
+      <w:r>
+        <w:t>-ben átadtam a List-</w:t>
       </w:r>
       <w:proofErr w:type="spellStart"/>
       <w:r>
@@ -1171,11 +1123,11 @@
       </w:r>
       <w:proofErr w:type="spellStart"/>
       <w:r>
-        <w:t>tabView-ban</w:t>
-      </w:r>
-      <w:proofErr w:type="spellEnd"/>
-      <w:r>
-        <w:t>:</w:t>
+        <w:t>tabView</w:t>
+      </w:r>
+      <w:proofErr w:type="spellEnd"/>
+      <w:r>
+        <w:t>-ban:</w:t>
       </w:r>
     </w:p>
     <w:p>
@@ -1262,11 +1214,11 @@
       </w:r>
       <w:proofErr w:type="spellStart"/>
       <w:r>
-        <w:t>struct-ot</w:t>
-      </w:r>
-      <w:proofErr w:type="spellEnd"/>
-      <w:r>
-        <w:t xml:space="preserve"> „</w:t>
+        <w:t>struct</w:t>
+      </w:r>
+      <w:proofErr w:type="spellEnd"/>
+      <w:r>
+        <w:t>-ot „</w:t>
       </w:r>
       <w:proofErr w:type="spellStart"/>
       <w:r>
@@ -1302,11 +1254,11 @@
       </w:r>
       <w:proofErr w:type="spellStart"/>
       <w:r>
-        <w:t>id-ket</w:t>
-      </w:r>
-      <w:proofErr w:type="spellEnd"/>
-      <w:r>
-        <w:t xml:space="preserve"> eltároló </w:t>
+        <w:t>id</w:t>
+      </w:r>
+      <w:proofErr w:type="spellEnd"/>
+      <w:r>
+        <w:t xml:space="preserve">-ket eltároló </w:t>
       </w:r>
       <w:proofErr w:type="spellStart"/>
       <w:r>
@@ -1626,11 +1578,11 @@
       </w:r>
       <w:proofErr w:type="spellStart"/>
       <w:r>
-        <w:t>Hstack</w:t>
-      </w:r>
-      <w:proofErr w:type="spellEnd"/>
-      <w:r>
-        <w:t>-et, ennek a komponensnek a bal</w:t>
+        <w:t>Hstack-et</w:t>
+      </w:r>
+      <w:proofErr w:type="spellEnd"/>
+      <w:r>
+        <w:t>, ennek a komponensnek a bal</w:t>
       </w:r>
       <w:r>
         <w:t xml:space="preserve"> oldali pozíciójában találhatóak a felhasználónak az adatai, jobb oldali pozíciójában pedig a felhasználó profil képe (</w:t>
@@ -1667,6 +1619,11 @@
           <w:ilvl w:val="0"/>
           <w:numId w:val="2"/>
         </w:numPr>
+        <w:rPr>
+          <w:rStyle w:val="Hiperhivatkozs"/>
+          <w:color w:val="auto"/>
+          <w:u w:val="none"/>
+        </w:rPr>
       </w:pPr>
       <w:r>
         <w:t xml:space="preserve">A </w:t>
@@ -1695,6 +1652,613 @@
           <w:t>https://stackoverflow.com/questions/65135725/how-to-position-my-button-to-the-bottom-of-the-screen-swiftui</w:t>
         </w:r>
       </w:hyperlink>
+    </w:p>
+    <w:p/>
+    <w:p>
+      <w:pPr>
+        <w:rPr>
+          <w:b/>
+          <w:bCs/>
+        </w:rPr>
+      </w:pPr>
+      <w:r>
+        <w:rPr>
+          <w:b/>
+          <w:bCs/>
+        </w:rPr>
+        <w:t>Április 20.</w:t>
+      </w:r>
+    </w:p>
+    <w:p>
+      <w:pPr>
+        <w:pStyle w:val="Listaszerbekezds"/>
+        <w:numPr>
+          <w:ilvl w:val="0"/>
+          <w:numId w:val="2"/>
+        </w:numPr>
+      </w:pPr>
+      <w:r>
+        <w:t xml:space="preserve">Egy új, esztétikusabb „Foglalás” </w:t>
+      </w:r>
+      <w:proofErr w:type="spellStart"/>
+      <w:r>
+        <w:t>tab</w:t>
+      </w:r>
+      <w:proofErr w:type="spellEnd"/>
+      <w:r>
+        <w:t xml:space="preserve"> létrehozása.</w:t>
+      </w:r>
+    </w:p>
+    <w:p>
+      <w:pPr>
+        <w:pStyle w:val="Listaszerbekezds"/>
+        <w:numPr>
+          <w:ilvl w:val="1"/>
+          <w:numId w:val="2"/>
+        </w:numPr>
+      </w:pPr>
+      <w:r>
+        <w:t xml:space="preserve">Ennél a </w:t>
+      </w:r>
+      <w:proofErr w:type="spellStart"/>
+      <w:r>
+        <w:t>tab-nál</w:t>
+      </w:r>
+      <w:proofErr w:type="spellEnd"/>
+      <w:r>
+        <w:t xml:space="preserve"> a kiindulási </w:t>
+      </w:r>
+      <w:proofErr w:type="spellStart"/>
+      <w:r>
+        <w:t>View</w:t>
+      </w:r>
+      <w:proofErr w:type="spellEnd"/>
+      <w:r>
+        <w:t xml:space="preserve"> egy </w:t>
+      </w:r>
+      <w:proofErr w:type="spellStart"/>
+      <w:r>
+        <w:t>Form</w:t>
+      </w:r>
+      <w:proofErr w:type="spellEnd"/>
+      <w:r>
+        <w:t xml:space="preserve"> volt, ezen a </w:t>
+      </w:r>
+      <w:proofErr w:type="spellStart"/>
+      <w:r>
+        <w:t>Form-on</w:t>
+      </w:r>
+      <w:proofErr w:type="spellEnd"/>
+      <w:r>
+        <w:t xml:space="preserve"> belül hoztam létre </w:t>
+      </w:r>
+      <w:proofErr w:type="spellStart"/>
+      <w:r>
+        <w:t>Section-öket</w:t>
+      </w:r>
+      <w:proofErr w:type="spellEnd"/>
+      <w:r>
+        <w:t xml:space="preserve">. Az első </w:t>
+      </w:r>
+      <w:proofErr w:type="spellStart"/>
+      <w:r>
+        <w:t>Section</w:t>
+      </w:r>
+      <w:proofErr w:type="spellEnd"/>
+      <w:r>
+        <w:t xml:space="preserve">-ben lehet megadni a várost, ahol a szállást keresi a felhasználó, amelyet egy </w:t>
+      </w:r>
+      <w:proofErr w:type="spellStart"/>
+      <w:r>
+        <w:t>TextField</w:t>
+      </w:r>
+      <w:proofErr w:type="spellEnd"/>
+      <w:r>
+        <w:t xml:space="preserve">-ben lehet megadni. Ugyanebben a </w:t>
+      </w:r>
+      <w:proofErr w:type="spellStart"/>
+      <w:r>
+        <w:t>Section</w:t>
+      </w:r>
+      <w:proofErr w:type="spellEnd"/>
+      <w:r>
+        <w:t xml:space="preserve">-ben van lehetősége a felhasználónak kiválasztani a látogatás kezdetét és végét, erre 1-1 </w:t>
+      </w:r>
+      <w:proofErr w:type="spellStart"/>
+      <w:r>
+        <w:t>DatePicker</w:t>
+      </w:r>
+      <w:proofErr w:type="spellEnd"/>
+      <w:r>
+        <w:t xml:space="preserve"> objektum használatával van lehetőség. Majd meg kell adni a fizetés módját, ez a korábbiakkal analóg módon történik, egy </w:t>
+      </w:r>
+      <w:proofErr w:type="spellStart"/>
+      <w:r>
+        <w:t>Picker</w:t>
+      </w:r>
+      <w:proofErr w:type="spellEnd"/>
+      <w:r>
+        <w:t xml:space="preserve"> segítségével.</w:t>
+      </w:r>
+    </w:p>
+    <w:p>
+      <w:pPr>
+        <w:pStyle w:val="Listaszerbekezds"/>
+        <w:numPr>
+          <w:ilvl w:val="1"/>
+          <w:numId w:val="2"/>
+        </w:numPr>
+      </w:pPr>
+      <w:r>
+        <w:t xml:space="preserve">A következő </w:t>
+      </w:r>
+      <w:proofErr w:type="spellStart"/>
+      <w:r>
+        <w:t>Section</w:t>
+      </w:r>
+      <w:proofErr w:type="spellEnd"/>
+      <w:r>
+        <w:t>-ben lehetőség van megadni preferált árkategóriát</w:t>
+      </w:r>
+      <w:r>
+        <w:t xml:space="preserve"> is. Mivel ezt nem kötelező megtenni, és mivel előfordulhat olyan eset, hogy csak alsó, vagy csak felső határt szeretne megadni a felhasználó, ezért 1-1 </w:t>
+      </w:r>
+      <w:proofErr w:type="spellStart"/>
+      <w:r>
+        <w:t>Toggle</w:t>
+      </w:r>
+      <w:proofErr w:type="spellEnd"/>
+      <w:r>
+        <w:t>-t helyeztem el a UI-n, amelyek „</w:t>
+      </w:r>
+      <w:proofErr w:type="spellStart"/>
+      <w:r>
+        <w:t>On</w:t>
+      </w:r>
+      <w:proofErr w:type="spellEnd"/>
+      <w:r>
+        <w:t xml:space="preserve">” helyzetbe állításával megjelenik a </w:t>
+      </w:r>
+      <w:proofErr w:type="spellStart"/>
+      <w:r>
+        <w:t>TextField</w:t>
+      </w:r>
+      <w:proofErr w:type="spellEnd"/>
+      <w:r>
+        <w:t xml:space="preserve">, ahol a felhasználó megadhatja a határnak szánt értéket. Amennyiben nem kíván ilyen határértékeket megadni a felhasználó, úgy ezeket a </w:t>
+      </w:r>
+      <w:proofErr w:type="spellStart"/>
+      <w:r>
+        <w:t>Toggle</w:t>
+      </w:r>
+      <w:proofErr w:type="spellEnd"/>
+      <w:r>
+        <w:t>-ket „</w:t>
+      </w:r>
+      <w:proofErr w:type="spellStart"/>
+      <w:r>
+        <w:t>Off</w:t>
+      </w:r>
+      <w:proofErr w:type="spellEnd"/>
+      <w:r>
+        <w:t xml:space="preserve">” helyzetben hagyva nem is jelenik meg a számár a </w:t>
+      </w:r>
+      <w:proofErr w:type="spellStart"/>
+      <w:r>
+        <w:t>TextField</w:t>
+      </w:r>
+      <w:proofErr w:type="spellEnd"/>
+      <w:r>
+        <w:t>, ahol meg lehet adni az értékeket.</w:t>
+      </w:r>
+    </w:p>
+    <w:p>
+      <w:pPr>
+        <w:pStyle w:val="Listaszerbekezds"/>
+        <w:numPr>
+          <w:ilvl w:val="1"/>
+          <w:numId w:val="2"/>
+        </w:numPr>
+      </w:pPr>
+      <w:r>
+        <w:t>A preferált értékelés esetében a preferált árkategória megadásánál alkalmazott módszerrel analóg módon jártam el.</w:t>
+      </w:r>
+    </w:p>
+    <w:p>
+      <w:pPr>
+        <w:pStyle w:val="Listaszerbekezds"/>
+        <w:numPr>
+          <w:ilvl w:val="1"/>
+          <w:numId w:val="2"/>
+        </w:numPr>
+      </w:pPr>
+      <w:r>
+        <w:t xml:space="preserve">Az „Egyéb igények” részt is egy külön </w:t>
+      </w:r>
+      <w:proofErr w:type="spellStart"/>
+      <w:r>
+        <w:t>Section</w:t>
+      </w:r>
+      <w:proofErr w:type="spellEnd"/>
+      <w:r>
+        <w:t>-ben helyeztem el</w:t>
+      </w:r>
+      <w:r>
+        <w:t xml:space="preserve">. Ebben a </w:t>
+      </w:r>
+      <w:proofErr w:type="spellStart"/>
+      <w:r>
+        <w:t>Section</w:t>
+      </w:r>
+      <w:proofErr w:type="spellEnd"/>
+      <w:r>
+        <w:t xml:space="preserve">-ben létrehoztam egy List </w:t>
+      </w:r>
+      <w:proofErr w:type="spellStart"/>
+      <w:proofErr w:type="gramStart"/>
+      <w:r>
+        <w:t>View</w:t>
+      </w:r>
+      <w:proofErr w:type="spellEnd"/>
+      <w:r>
+        <w:t>-t</w:t>
+      </w:r>
+      <w:proofErr w:type="gramEnd"/>
+      <w:r>
+        <w:t xml:space="preserve"> amelyben a felmerülő egyéb igényeket soroltam fel. Ezt oly módon tettem, hogy az egyéb igényeket </w:t>
+      </w:r>
+      <w:r>
+        <w:lastRenderedPageBreak/>
+        <w:t xml:space="preserve">felsoroló tömbön végig iteráltam egy </w:t>
+      </w:r>
+      <w:proofErr w:type="spellStart"/>
+      <w:r>
+        <w:t>ForEach</w:t>
+      </w:r>
+      <w:proofErr w:type="spellEnd"/>
+      <w:r>
+        <w:t xml:space="preserve"> ciklussal, majd </w:t>
+      </w:r>
+      <w:r>
+        <w:t xml:space="preserve">minden iterációban az adott elemre létrehozok egy gombot, amely megnyomása esetén az adott elem kiválasztottsági státuszát módosítja (ha előtte nem volt kiválasztva, akkor ki lesz választva, és fordítva), illetve a gomb megjelenéséhez egy újonnan létrehozott </w:t>
+      </w:r>
+      <w:proofErr w:type="spellStart"/>
+      <w:r>
+        <w:t>View</w:t>
+      </w:r>
+      <w:proofErr w:type="spellEnd"/>
+      <w:r>
+        <w:t xml:space="preserve"> </w:t>
+      </w:r>
+      <w:proofErr w:type="spellStart"/>
+      <w:r>
+        <w:t>struct</w:t>
+      </w:r>
+      <w:proofErr w:type="spellEnd"/>
+      <w:r>
+        <w:t xml:space="preserve">-ot alkalmaztam. Az új </w:t>
+      </w:r>
+      <w:proofErr w:type="spellStart"/>
+      <w:r>
+        <w:t>View</w:t>
+      </w:r>
+      <w:proofErr w:type="spellEnd"/>
+      <w:r>
+        <w:t xml:space="preserve"> </w:t>
+      </w:r>
+      <w:proofErr w:type="spellStart"/>
+      <w:r>
+        <w:t>struct</w:t>
+      </w:r>
+      <w:proofErr w:type="spellEnd"/>
+      <w:r>
+        <w:t xml:space="preserve"> a „</w:t>
+      </w:r>
+      <w:proofErr w:type="spellStart"/>
+      <w:r>
+        <w:t>OtherNeedsListItemSelectedView</w:t>
+      </w:r>
+      <w:proofErr w:type="spellEnd"/>
+      <w:r>
+        <w:t xml:space="preserve">” nevet kapta, és ennek az objektumtípus arra szolgál, hogy egy egységes kinézetet valósítson meg az </w:t>
+      </w:r>
+      <w:proofErr w:type="spellStart"/>
+      <w:r>
+        <w:t>OtherNeed</w:t>
+      </w:r>
+      <w:proofErr w:type="spellEnd"/>
+      <w:r>
+        <w:t xml:space="preserve"> típusú objektumoknak az ilyen kiválasztásos listás esetekben. Amennyiben egy ilyen objektum kiválasztásra kerül, akkor egy narancssárga pipa kerül a sor elejére</w:t>
+      </w:r>
+      <w:r>
+        <w:t>, amelyet az objektum neve követ. Ha nincs kiválasztva az objektum, akkor csak az objektum neve jelenik meg a sor elején.</w:t>
+      </w:r>
+    </w:p>
+    <w:p>
+      <w:pPr>
+        <w:pStyle w:val="Listaszerbekezds"/>
+        <w:ind w:left="1440"/>
+      </w:pPr>
+      <w:r>
+        <w:t>Ennek az igényesebb kiválasztásos módszernek a megvalósítása nem kevés gondolkodást igényelt, lévén, hogy natívan nincs olyan módszer, amely támogatna efféle kiválasztásos struktúrát, illetve a korábbi „Edit” gombbal való kiválasztáshoz képest is jelentősen felhasználóbarátabb.</w:t>
+      </w:r>
+    </w:p>
+    <w:p>
+      <w:pPr>
+        <w:pStyle w:val="Listaszerbekezds"/>
+        <w:numPr>
+          <w:ilvl w:val="1"/>
+          <w:numId w:val="2"/>
+        </w:numPr>
+      </w:pPr>
+      <w:r>
+        <w:t>Végül hozzáadtam egy „Keresés” gombot ehhez a képernyőhöz is, amely megnyomásával majd kilistázódnak a keresés paramétereinek megfelelő szálláshelyek.</w:t>
+      </w:r>
+    </w:p>
+    <w:p>
+      <w:pPr>
+        <w:pStyle w:val="Listaszerbekezds"/>
+        <w:numPr>
+          <w:ilvl w:val="1"/>
+          <w:numId w:val="2"/>
+        </w:numPr>
+      </w:pPr>
+      <w:r>
+        <w:t xml:space="preserve">Ezen felül meg lett oldva, hogy a felhasználó csak számokat tudjon begépelni olyan </w:t>
+      </w:r>
+      <w:proofErr w:type="spellStart"/>
+      <w:r>
+        <w:t>TextField-ekbe</w:t>
+      </w:r>
+      <w:proofErr w:type="spellEnd"/>
+      <w:r>
+        <w:t xml:space="preserve">, ahol csak numerikus inputnak van értelme. </w:t>
+      </w:r>
+      <w:r>
+        <w:t xml:space="preserve">Illetve a billentyűzethez hozzá lett adva </w:t>
+      </w:r>
+      <w:proofErr w:type="spellStart"/>
+      <w:r>
+        <w:t>toolbar</w:t>
+      </w:r>
+      <w:proofErr w:type="spellEnd"/>
+      <w:r>
+        <w:t>-ban egy „</w:t>
+      </w:r>
+      <w:proofErr w:type="spellStart"/>
+      <w:r>
+        <w:t>Done</w:t>
+      </w:r>
+      <w:proofErr w:type="spellEnd"/>
+      <w:r>
+        <w:t xml:space="preserve">”, amely megnyomásával megvalósul az értékadás a </w:t>
+      </w:r>
+      <w:proofErr w:type="spellStart"/>
+      <w:r>
+        <w:t>TextField</w:t>
+      </w:r>
+      <w:proofErr w:type="spellEnd"/>
+      <w:r>
+        <w:t>-en keresztül a hozzá kapcsolt @State változónak.</w:t>
+      </w:r>
+    </w:p>
+    <w:p/>
+    <w:p>
+      <w:pPr>
+        <w:pStyle w:val="Listaszerbekezds"/>
+        <w:numPr>
+          <w:ilvl w:val="0"/>
+          <w:numId w:val="2"/>
+        </w:numPr>
+      </w:pPr>
+      <w:r>
+        <w:t xml:space="preserve">Létrehoztam az előzővel közel analóg módon egy </w:t>
+      </w:r>
+      <w:r>
+        <w:t xml:space="preserve">„Szoba kiadása” </w:t>
+      </w:r>
+      <w:proofErr w:type="spellStart"/>
+      <w:r>
+        <w:t>View</w:t>
+      </w:r>
+      <w:proofErr w:type="spellEnd"/>
+      <w:r>
+        <w:t>-t is.</w:t>
+      </w:r>
+    </w:p>
+    <w:p>
+      <w:pPr>
+        <w:pStyle w:val="Listaszerbekezds"/>
+        <w:numPr>
+          <w:ilvl w:val="1"/>
+          <w:numId w:val="2"/>
+        </w:numPr>
+      </w:pPr>
+      <w:r>
+        <w:t xml:space="preserve">Itt is a </w:t>
+      </w:r>
+      <w:proofErr w:type="spellStart"/>
+      <w:r>
+        <w:t>Form</w:t>
+      </w:r>
+      <w:proofErr w:type="spellEnd"/>
+      <w:r>
+        <w:t xml:space="preserve">-os megközelítést alkalmaztam, csakúgy, mint az előző esetben. Itt az első </w:t>
+      </w:r>
+      <w:proofErr w:type="spellStart"/>
+      <w:r>
+        <w:t>Section</w:t>
+      </w:r>
+      <w:proofErr w:type="spellEnd"/>
+      <w:r>
+        <w:t xml:space="preserve">-ben a szállás földrajzi adatait várja az alkalmazás a felhasználótól. 5 darab </w:t>
+      </w:r>
+      <w:proofErr w:type="spellStart"/>
+      <w:r>
+        <w:t>TextField</w:t>
+      </w:r>
+      <w:proofErr w:type="spellEnd"/>
+      <w:r>
+        <w:t>-ben kell megadnia a várost, az irányítószámot, az utcát, és a földrajzi koordinátákat.</w:t>
+      </w:r>
+    </w:p>
+    <w:p>
+      <w:pPr>
+        <w:pStyle w:val="Listaszerbekezds"/>
+        <w:numPr>
+          <w:ilvl w:val="1"/>
+          <w:numId w:val="2"/>
+        </w:numPr>
+      </w:pPr>
+      <w:r>
+        <w:t xml:space="preserve">A következő </w:t>
+      </w:r>
+      <w:proofErr w:type="spellStart"/>
+      <w:r>
+        <w:t>Section</w:t>
+      </w:r>
+      <w:proofErr w:type="spellEnd"/>
+      <w:r>
+        <w:t xml:space="preserve">-ben egy </w:t>
+      </w:r>
+      <w:proofErr w:type="spellStart"/>
+      <w:r>
+        <w:t>Picker</w:t>
+      </w:r>
+      <w:proofErr w:type="spellEnd"/>
+      <w:r>
+        <w:t xml:space="preserve"> segítségével a felhasználó kiválaszthatja a meghirdetni </w:t>
+      </w:r>
+      <w:r>
+        <w:t>k</w:t>
+      </w:r>
+      <w:r>
+        <w:t>ívánt szállás típusát: apartman, szoba vagy kanapé.</w:t>
+      </w:r>
+    </w:p>
+    <w:p>
+      <w:pPr>
+        <w:pStyle w:val="Listaszerbekezds"/>
+        <w:numPr>
+          <w:ilvl w:val="1"/>
+          <w:numId w:val="2"/>
+        </w:numPr>
+      </w:pPr>
+      <w:r>
+        <w:t xml:space="preserve">A harmadik </w:t>
+      </w:r>
+      <w:proofErr w:type="spellStart"/>
+      <w:r>
+        <w:t>Section</w:t>
+      </w:r>
+      <w:proofErr w:type="spellEnd"/>
+      <w:r>
+        <w:t xml:space="preserve">-ben ki lehet választani azokat a fizetési módokat, amelyeket a szoba kiadója elfogad. Itt is analóg megoldást alkalmaztam, mint a foglalási </w:t>
+      </w:r>
+      <w:proofErr w:type="spellStart"/>
+      <w:r>
+        <w:t>View</w:t>
+      </w:r>
+      <w:proofErr w:type="spellEnd"/>
+      <w:r>
+        <w:t xml:space="preserve"> esetében, amikor az egyéb igényeket kellett megadni. Egy List </w:t>
+      </w:r>
+      <w:proofErr w:type="spellStart"/>
+      <w:r>
+        <w:t>View</w:t>
+      </w:r>
+      <w:proofErr w:type="spellEnd"/>
+      <w:r>
+        <w:t xml:space="preserve">-ban kilistázom a lehetőségeket, amelyet egy </w:t>
+      </w:r>
+      <w:proofErr w:type="spellStart"/>
+      <w:r>
+        <w:t>ForEach</w:t>
+      </w:r>
+      <w:proofErr w:type="spellEnd"/>
+      <w:r>
+        <w:t xml:space="preserve"> ciklus segítségével valósítok meg. A List-ben gombokat helyezek el, amely az adott fizetési mód kiválasztottsági státuszát módosítja</w:t>
+      </w:r>
+      <w:r>
+        <w:t xml:space="preserve">, és a gomb megjelenése tulajdonképpen egy </w:t>
+      </w:r>
+      <w:proofErr w:type="spellStart"/>
+      <w:r>
+        <w:t>Hstack</w:t>
+      </w:r>
+      <w:proofErr w:type="spellEnd"/>
+      <w:r>
+        <w:t>, amelynek elején kiválasztás esetén egy narancssárga pipa jelenik meg, majd a fizetési mód neve, kiválasztatlan állapotban pedig a pipa nem jelenik meg.</w:t>
+      </w:r>
+    </w:p>
+    <w:p>
+      <w:pPr>
+        <w:pStyle w:val="Listaszerbekezds"/>
+        <w:numPr>
+          <w:ilvl w:val="1"/>
+          <w:numId w:val="2"/>
+        </w:numPr>
+      </w:pPr>
+      <w:r>
+        <w:t xml:space="preserve">A negyedik </w:t>
+      </w:r>
+      <w:proofErr w:type="spellStart"/>
+      <w:r>
+        <w:t>Section</w:t>
+      </w:r>
+      <w:proofErr w:type="spellEnd"/>
+      <w:r>
+        <w:t xml:space="preserve">-ben meg lehet adni az éjszakánkénti árat, az ötödik </w:t>
+      </w:r>
+      <w:proofErr w:type="spellStart"/>
+      <w:r>
+        <w:t>Section</w:t>
+      </w:r>
+      <w:proofErr w:type="spellEnd"/>
+      <w:r>
+        <w:t xml:space="preserve">-ben pedig a szoba tulajdonságait lehet kiválasztani, amelyek lefedik a foglalási oldalon szereplő „egyéb igényeket”. A megvalósítás is analóg módon történik a foglalási oldal „egyéb igényeket” kilistázó </w:t>
+      </w:r>
+      <w:proofErr w:type="spellStart"/>
+      <w:r>
+        <w:t>Section-jével</w:t>
+      </w:r>
+      <w:proofErr w:type="spellEnd"/>
+      <w:r>
+        <w:t>.</w:t>
+      </w:r>
+    </w:p>
+    <w:p>
+      <w:pPr>
+        <w:pStyle w:val="Listaszerbekezds"/>
+        <w:numPr>
+          <w:ilvl w:val="1"/>
+          <w:numId w:val="2"/>
+        </w:numPr>
+      </w:pPr>
+      <w:r>
+        <w:t xml:space="preserve">Végül pedig az utolsó </w:t>
+      </w:r>
+      <w:proofErr w:type="spellStart"/>
+      <w:r>
+        <w:t>Section</w:t>
+      </w:r>
+      <w:proofErr w:type="spellEnd"/>
+      <w:r>
+        <w:t>-ben elhelyeztem egy gombot, amely megnyomásával majd meghirdetésre kerülhet a szállás.</w:t>
+      </w:r>
+    </w:p>
+    <w:p>
+      <w:pPr>
+        <w:pStyle w:val="Listaszerbekezds"/>
+        <w:numPr>
+          <w:ilvl w:val="1"/>
+          <w:numId w:val="2"/>
+        </w:numPr>
+      </w:pPr>
+      <w:r>
+        <w:lastRenderedPageBreak/>
+        <w:t>A numerikus bevitel megvalósítása ebben az esetben is analóg módon történik a foglalási oldalon való megvalósítással.</w:t>
+      </w:r>
     </w:p>
     <w:sectPr>
       <w:pgSz w:w="11909" w:h="16834"/>
@@ -1707,7 +2271,7 @@
 </file>
 
 <file path=word/numbering.xml><?xml version="1.0" encoding="utf-8"?>
-<w:numbering xmlns:wpc="http://schemas.microsoft.com/office/word/2010/wordprocessingCanvas" xmlns:cx="http://schemas.microsoft.com/office/drawing/2014/chartex" xmlns:cx1="http://schemas.microsoft.com/office/drawing/2015/9/8/chartex" xmlns:cx2="http://schemas.microsoft.com/office/drawing/2015/10/21/chartex" xmlns:cx3="http://schemas.microsoft.com/office/drawing/2016/5/9/chartex" xmlns:cx4="http://schemas.microsoft.com/office/drawing/2016/5/10/chartex" xmlns:cx5="http://schemas.microsoft.com/office/drawing/2016/5/11/chartex" xmlns:cx6="http://schemas.microsoft.com/office/drawing/2016/5/12/chartex" xmlns:cx7="http://schemas.microsoft.com/office/drawing/2016/5/13/chartex" xmlns:cx8="http://schemas.microsoft.com/office/drawing/2016/5/14/chartex" xmlns:mc="http://schemas.openxmlformats.org/markup-compatibility/2006" xmlns:aink="http://schemas.microsoft.com/office/drawing/2016/ink" xmlns:am3d="http://schemas.microsoft.com/office/drawing/2017/model3d" xmlns:o="urn:schemas-microsoft-com:office:office" xmlns:r="http://schemas.openxmlformats.org/officeDocument/2006/relationships" xmlns:m="http://schemas.openxmlformats.org/officeDocument/2006/math" xmlns:v="urn:schemas-microsoft-com:vml" xmlns:wp14="http://schemas.microsoft.com/office/word/2010/wordprocessingDrawing" xmlns:wp="http://schemas.openxmlformats.org/drawingml/2006/wordprocessingDrawing" xmlns:w10="urn:schemas-microsoft-com:office:word" xmlns:w="http://schemas.openxmlformats.org/wordprocessingml/2006/main" xmlns:w14="http://schemas.microsoft.com/office/word/2010/wordml" xmlns:w15="http://schemas.microsoft.com/office/word/2012/wordml" xmlns:w16cex="http://schemas.microsoft.com/office/word/2018/wordml/cex" xmlns:w16cid="http://schemas.microsoft.com/office/word/2016/wordml/cid" xmlns:w16="http://schemas.microsoft.com/office/word/2018/wordml" xmlns:w16sdtdh="http://schemas.microsoft.com/office/word/2020/wordml/sdtdatahash" xmlns:w16se="http://schemas.microsoft.com/office/word/2015/wordml/symex" xmlns:wpg="http://schemas.microsoft.com/office/word/2010/wordprocessingGroup" xmlns:wpi="http://schemas.microsoft.com/office/word/2010/wordprocessingInk" xmlns:wne="http://schemas.microsoft.com/office/word/2006/wordml" xmlns:wps="http://schemas.microsoft.com/office/word/2010/wordprocessingShape" mc:Ignorable="w14 w15 w16se w16cid w16 w16cex w16sdtdh wp14">
+<w:numbering xmlns:wpc="http://schemas.microsoft.com/office/word/2010/wordprocessingCanvas" xmlns:cx="http://schemas.microsoft.com/office/drawing/2014/chartex" xmlns:cx1="http://schemas.microsoft.com/office/drawing/2015/9/8/chartex" xmlns:cx2="http://schemas.microsoft.com/office/drawing/2015/10/21/chartex" xmlns:cx3="http://schemas.microsoft.com/office/drawing/2016/5/9/chartex" xmlns:cx4="http://schemas.microsoft.com/office/drawing/2016/5/10/chartex" xmlns:cx5="http://schemas.microsoft.com/office/drawing/2016/5/11/chartex" xmlns:cx6="http://schemas.microsoft.com/office/drawing/2016/5/12/chartex" xmlns:cx7="http://schemas.microsoft.com/office/drawing/2016/5/13/chartex" xmlns:cx8="http://schemas.microsoft.com/office/drawing/2016/5/14/chartex" xmlns:mc="http://schemas.openxmlformats.org/markup-compatibility/2006" xmlns:aink="http://schemas.microsoft.com/office/drawing/2016/ink" xmlns:am3d="http://schemas.microsoft.com/office/drawing/2017/model3d" xmlns:o="urn:schemas-microsoft-com:office:office" xmlns:oel="http://schemas.microsoft.com/office/2019/extlst" xmlns:r="http://schemas.openxmlformats.org/officeDocument/2006/relationships" xmlns:m="http://schemas.openxmlformats.org/officeDocument/2006/math" xmlns:v="urn:schemas-microsoft-com:vml" xmlns:wp14="http://schemas.microsoft.com/office/word/2010/wordprocessingDrawing" xmlns:wp="http://schemas.openxmlformats.org/drawingml/2006/wordprocessingDrawing" xmlns:w10="urn:schemas-microsoft-com:office:word" xmlns:w="http://schemas.openxmlformats.org/wordprocessingml/2006/main" xmlns:w14="http://schemas.microsoft.com/office/word/2010/wordml" xmlns:w15="http://schemas.microsoft.com/office/word/2012/wordml" xmlns:w16cex="http://schemas.microsoft.com/office/word/2018/wordml/cex" xmlns:w16cid="http://schemas.microsoft.com/office/word/2016/wordml/cid" xmlns:w16="http://schemas.microsoft.com/office/word/2018/wordml" xmlns:w16sdtdh="http://schemas.microsoft.com/office/word/2020/wordml/sdtdatahash" xmlns:w16se="http://schemas.microsoft.com/office/word/2015/wordml/symex" xmlns:wpg="http://schemas.microsoft.com/office/word/2010/wordprocessingGroup" xmlns:wpi="http://schemas.microsoft.com/office/word/2010/wordprocessingInk" xmlns:wne="http://schemas.microsoft.com/office/word/2006/wordml" xmlns:wps="http://schemas.microsoft.com/office/word/2010/wordprocessingShape" mc:Ignorable="w14 w15 w16se w16cid w16 w16cex w16sdtdh wp14">
   <w:abstractNum w:abstractNumId="0" w15:restartNumberingAfterBreak="0">
     <w:nsid w:val="1C03438C"/>
     <w:multiLevelType w:val="multilevel"/>

</xml_diff>

<commit_message>
Ranglista nézet és ennek kiegészítő nézetei hozzáadva, egyéb kisebb módosítások.
</commit_message>
<xml_diff>
--- a/doc/Haladási napló.docx
+++ b/doc/Haladási napló.docx
@@ -2258,6 +2258,325 @@
       <w:r>
         <w:lastRenderedPageBreak/>
         <w:t>A numerikus bevitel megvalósítása ebben az esetben is analóg módon történik a foglalási oldalon való megvalósítással.</w:t>
+      </w:r>
+    </w:p>
+    <w:p/>
+    <w:p>
+      <w:pPr>
+        <w:rPr>
+          <w:b/>
+          <w:bCs/>
+        </w:rPr>
+      </w:pPr>
+      <w:r>
+        <w:rPr>
+          <w:b/>
+          <w:bCs/>
+        </w:rPr>
+        <w:t xml:space="preserve">Április </w:t>
+      </w:r>
+      <w:r>
+        <w:rPr>
+          <w:b/>
+          <w:bCs/>
+        </w:rPr>
+        <w:t>27.</w:t>
+      </w:r>
+    </w:p>
+    <w:p>
+      <w:pPr>
+        <w:pStyle w:val="Listaszerbekezds"/>
+        <w:numPr>
+          <w:ilvl w:val="0"/>
+          <w:numId w:val="2"/>
+        </w:numPr>
+      </w:pPr>
+      <w:proofErr w:type="spellStart"/>
+      <w:r>
+        <w:t>Custom</w:t>
+      </w:r>
+      <w:proofErr w:type="spellEnd"/>
+      <w:r>
+        <w:t xml:space="preserve"> színek hozzáadása az </w:t>
+      </w:r>
+      <w:proofErr w:type="spellStart"/>
+      <w:r>
+        <w:t>asset-ekhez</w:t>
+      </w:r>
+      <w:proofErr w:type="spellEnd"/>
+      <w:r>
+        <w:t xml:space="preserve">, osztály létrehozása, amelyen keresztül elérhetőek a különböző </w:t>
+      </w:r>
+      <w:proofErr w:type="spellStart"/>
+      <w:r>
+        <w:t>View</w:t>
+      </w:r>
+      <w:proofErr w:type="spellEnd"/>
+      <w:r>
+        <w:t xml:space="preserve"> objektumok </w:t>
+      </w:r>
+      <w:proofErr w:type="spellStart"/>
+      <w:r>
+        <w:t>modifier-eiből</w:t>
+      </w:r>
+      <w:proofErr w:type="spellEnd"/>
+      <w:r>
+        <w:t>.</w:t>
+      </w:r>
+      <w:r>
+        <w:t xml:space="preserve"> Ezeket a színeket felhasználva esztétikusabb megjelenést alakítottam ki az alkalmazásban megjelenő gomboknak, köztük a </w:t>
+      </w:r>
+      <w:proofErr w:type="spellStart"/>
+      <w:r>
+        <w:t>Form</w:t>
+      </w:r>
+      <w:proofErr w:type="spellEnd"/>
+      <w:r>
+        <w:t xml:space="preserve"> objektumokon belül szereplő gomboknak is.</w:t>
+      </w:r>
+    </w:p>
+    <w:p>
+      <w:pPr>
+        <w:pStyle w:val="Listaszerbekezds"/>
+        <w:numPr>
+          <w:ilvl w:val="0"/>
+          <w:numId w:val="2"/>
+        </w:numPr>
+      </w:pPr>
+      <w:r>
+        <w:t>Ranglista nézet</w:t>
+      </w:r>
+      <w:r>
+        <w:t xml:space="preserve"> („</w:t>
+      </w:r>
+      <w:proofErr w:type="spellStart"/>
+      <w:r>
+        <w:t>LeaderboardView</w:t>
+      </w:r>
+      <w:proofErr w:type="spellEnd"/>
+      <w:r>
+        <w:t>”)</w:t>
+      </w:r>
+      <w:r>
+        <w:t xml:space="preserve"> kialakítása: az oldal tetején egy </w:t>
+      </w:r>
+      <w:proofErr w:type="spellStart"/>
+      <w:r>
+        <w:t>Picker</w:t>
+      </w:r>
+      <w:proofErr w:type="spellEnd"/>
+      <w:r>
+        <w:t xml:space="preserve"> található </w:t>
+      </w:r>
+      <w:proofErr w:type="gramStart"/>
+      <w:r>
+        <w:t>„.</w:t>
+      </w:r>
+      <w:proofErr w:type="spellStart"/>
+      <w:r>
+        <w:t>segmented</w:t>
+      </w:r>
+      <w:proofErr w:type="spellEnd"/>
+      <w:proofErr w:type="gramEnd"/>
+      <w:r>
+        <w:t xml:space="preserve">” stílusban, ezzel választható ki, hogy a bérlők/foglalók vagy a kiadók ranglistájára kíváncsi a felhasználó. Amikor kiválasztotta, akkor egyelőre egy példa </w:t>
+      </w:r>
+      <w:proofErr w:type="spellStart"/>
+      <w:r>
+        <w:t>usereket</w:t>
+      </w:r>
+      <w:proofErr w:type="spellEnd"/>
+      <w:r>
+        <w:t xml:space="preserve"> tartalmazó tömb alapján kilistázza az alkalmazás a </w:t>
+      </w:r>
+      <w:proofErr w:type="spellStart"/>
+      <w:r>
+        <w:t>userek</w:t>
+      </w:r>
+      <w:proofErr w:type="spellEnd"/>
+      <w:r>
+        <w:t xml:space="preserve"> adatait képpel, névvel és az adott ranglistához tartozó pontszámmal.</w:t>
+      </w:r>
+    </w:p>
+    <w:p>
+      <w:pPr>
+        <w:pStyle w:val="Listaszerbekezds"/>
+        <w:numPr>
+          <w:ilvl w:val="0"/>
+          <w:numId w:val="2"/>
+        </w:numPr>
+      </w:pPr>
+      <w:r>
+        <w:t xml:space="preserve">A </w:t>
+      </w:r>
+      <w:proofErr w:type="spellStart"/>
+      <w:r>
+        <w:t>userek</w:t>
+      </w:r>
+      <w:proofErr w:type="spellEnd"/>
+      <w:r>
+        <w:t xml:space="preserve"> ranglista adataihoz külön </w:t>
+      </w:r>
+      <w:proofErr w:type="spellStart"/>
+      <w:r>
+        <w:t>View</w:t>
+      </w:r>
+      <w:proofErr w:type="spellEnd"/>
+      <w:r>
+        <w:t xml:space="preserve"> objektumot</w:t>
+      </w:r>
+      <w:r>
+        <w:t xml:space="preserve"> („</w:t>
+      </w:r>
+      <w:proofErr w:type="spellStart"/>
+      <w:r>
+        <w:t>UserLeaderboardView</w:t>
+      </w:r>
+      <w:proofErr w:type="spellEnd"/>
+      <w:r>
+        <w:t>”)</w:t>
+      </w:r>
+      <w:r>
+        <w:t xml:space="preserve"> hoztam létre. Ez megjeleníti a </w:t>
+      </w:r>
+      <w:proofErr w:type="spellStart"/>
+      <w:r>
+        <w:t>user</w:t>
+      </w:r>
+      <w:proofErr w:type="spellEnd"/>
+      <w:r>
+        <w:t xml:space="preserve"> profilképét, amely </w:t>
+      </w:r>
+      <w:proofErr w:type="spellStart"/>
+      <w:r>
+        <w:t>default</w:t>
+      </w:r>
+      <w:proofErr w:type="spellEnd"/>
+      <w:r>
+        <w:t xml:space="preserve"> esetben egy </w:t>
+      </w:r>
+      <w:proofErr w:type="spellStart"/>
+      <w:r>
+        <w:t>system</w:t>
+      </w:r>
+      <w:proofErr w:type="spellEnd"/>
+      <w:r>
+        <w:t xml:space="preserve"> kép, a felhasználó nevét és pontszámát. </w:t>
+      </w:r>
+      <w:r>
+        <w:t xml:space="preserve">A </w:t>
+      </w:r>
+      <w:proofErr w:type="spellStart"/>
+      <w:r>
+        <w:t>View</w:t>
+      </w:r>
+      <w:proofErr w:type="spellEnd"/>
+      <w:r>
+        <w:t xml:space="preserve"> egy </w:t>
+      </w:r>
+      <w:proofErr w:type="spellStart"/>
+      <w:r>
+        <w:t>Hstack-ből</w:t>
+      </w:r>
+      <w:proofErr w:type="spellEnd"/>
+      <w:r>
+        <w:t xml:space="preserve"> áll, amelyben baloldalon található a profilkép, és jobboldalon egy </w:t>
+      </w:r>
+      <w:proofErr w:type="spellStart"/>
+      <w:r>
+        <w:t>Vstack</w:t>
+      </w:r>
+      <w:proofErr w:type="spellEnd"/>
+      <w:r>
+        <w:t>, amelyben egymás alatt találhatóak a nevet és a pontszámot tartalmazó Text objektumok.</w:t>
+      </w:r>
+    </w:p>
+    <w:p>
+      <w:pPr>
+        <w:pStyle w:val="Listaszerbekezds"/>
+        <w:numPr>
+          <w:ilvl w:val="1"/>
+          <w:numId w:val="2"/>
+        </w:numPr>
+      </w:pPr>
+      <w:r>
+        <w:t xml:space="preserve">A </w:t>
+      </w:r>
+      <w:proofErr w:type="spellStart"/>
+      <w:r>
+        <w:t>userek</w:t>
+      </w:r>
+      <w:proofErr w:type="spellEnd"/>
+      <w:r>
+        <w:t xml:space="preserve"> adatait egy külön erre a célra elkészített objektum alapján szerzi meg a ranglistán szereplő </w:t>
+      </w:r>
+      <w:proofErr w:type="spellStart"/>
+      <w:r>
+        <w:t>user</w:t>
+      </w:r>
+      <w:proofErr w:type="spellEnd"/>
+      <w:r>
+        <w:t xml:space="preserve"> adatokat megjelenítő </w:t>
+      </w:r>
+      <w:proofErr w:type="spellStart"/>
+      <w:r>
+        <w:t>View</w:t>
+      </w:r>
+      <w:proofErr w:type="spellEnd"/>
+      <w:r>
+        <w:t xml:space="preserve">. Ebben szerepelnek a korábban már felsorolt adatok, illetve egy UUID, amely alapján azonosítani lehet az objektumokat (és így pl. </w:t>
+      </w:r>
+      <w:proofErr w:type="spellStart"/>
+      <w:r>
+        <w:t>ForEach</w:t>
+      </w:r>
+      <w:proofErr w:type="spellEnd"/>
+      <w:r>
+        <w:t xml:space="preserve"> objektumban lehet őket használni).</w:t>
+      </w:r>
+    </w:p>
+    <w:p/>
+    <w:p>
+      <w:r>
+        <w:rPr>
+          <w:u w:val="single"/>
+        </w:rPr>
+        <w:t>Elvégzendő feladat:</w:t>
+      </w:r>
+      <w:r>
+        <w:t xml:space="preserve"> a példa </w:t>
+      </w:r>
+      <w:proofErr w:type="spellStart"/>
+      <w:r>
+        <w:t>usereket</w:t>
+      </w:r>
+      <w:proofErr w:type="spellEnd"/>
+      <w:r>
+        <w:t xml:space="preserve"> tartalmazó tömböket kiszervezni egy külön objektumba, akár egy </w:t>
+      </w:r>
+      <w:proofErr w:type="spellStart"/>
+      <w:r>
+        <w:t>environment</w:t>
+      </w:r>
+      <w:proofErr w:type="spellEnd"/>
+      <w:r>
+        <w:t xml:space="preserve"> változóba, és a pontszám alapján történő </w:t>
+      </w:r>
+      <w:proofErr w:type="spellStart"/>
+      <w:r>
+        <w:t>sorbarendezést</w:t>
+      </w:r>
+      <w:proofErr w:type="spellEnd"/>
+      <w:r>
+        <w:t xml:space="preserve"> elvégezni rajtuk. Erre a </w:t>
+      </w:r>
+      <w:proofErr w:type="spellStart"/>
+      <w:r>
+        <w:t>View</w:t>
+      </w:r>
+      <w:proofErr w:type="spellEnd"/>
+      <w:r>
+        <w:t xml:space="preserve"> megjelenítésekor, illetve módosításakor nincs lehetőség, így külön objektum kell majd erre a célra. Illetve, a későbbiekben, amikor nem példa tömbökkel fog működni az alkalmazás, akkor is könnyebb külön karbantartani az erre a célra létrehozott objektumot és adott esetben frissíteni azt. (Tervezési minták alkalmazása.)</w:t>
       </w:r>
     </w:p>
     <w:sectPr>

</xml_diff>

<commit_message>
"Foglalások megtekintése" és "Kiadások megtekintése" gomb hozzáadva a profil képernyőhoz.
</commit_message>
<xml_diff>
--- a/doc/Haladási napló.docx
+++ b/doc/Haladási napló.docx
@@ -2578,6 +2578,16 @@
       <w:r>
         <w:t xml:space="preserve"> megjelenítésekor, illetve módosításakor nincs lehetőség, így külön objektum kell majd erre a célra. Illetve, a későbbiekben, amikor nem példa tömbökkel fog működni az alkalmazás, akkor is könnyebb külön karbantartani az erre a célra létrehozott objektumot és adott esetben frissíteni azt. (Tervezési minták alkalmazása.)</w:t>
       </w:r>
+    </w:p>
+    <w:p>
+      <w:hyperlink r:id="rId14" w:history="1">
+        <w:r>
+          <w:rPr>
+            <w:rStyle w:val="Hiperhivatkozs"/>
+          </w:rPr>
+          <w:t>https://www.swiftbysundell.com/articles/sorting-swift-collections/</w:t>
+        </w:r>
+      </w:hyperlink>
     </w:p>
     <w:sectPr>
       <w:pgSz w:w="11909" w:h="16834"/>

</xml_diff>

<commit_message>
Egyedi modifier a gombokhoz, keresés eredménylista elemének View-ja kész.
</commit_message>
<xml_diff>
--- a/doc/Haladási napló.docx
+++ b/doc/Haladási napló.docx
@@ -2580,6 +2580,11 @@
       </w:r>
     </w:p>
     <w:p>
+      <w:pPr>
+        <w:rPr>
+          <w:rStyle w:val="Hiperhivatkozs"/>
+        </w:rPr>
+      </w:pPr>
       <w:hyperlink r:id="rId14" w:history="1">
         <w:r>
           <w:rPr>
@@ -2588,6 +2593,141 @@
           <w:t>https://www.swiftbysundell.com/articles/sorting-swift-collections/</w:t>
         </w:r>
       </w:hyperlink>
+    </w:p>
+    <w:p>
+      <w:pPr>
+        <w:rPr>
+          <w:rStyle w:val="Hiperhivatkozs"/>
+        </w:rPr>
+      </w:pPr>
+    </w:p>
+    <w:p>
+      <w:pPr>
+        <w:rPr>
+          <w:b/>
+          <w:bCs/>
+        </w:rPr>
+      </w:pPr>
+    </w:p>
+    <w:p>
+      <w:pPr>
+        <w:rPr>
+          <w:b/>
+          <w:bCs/>
+        </w:rPr>
+      </w:pPr>
+      <w:r>
+        <w:rPr>
+          <w:b/>
+          <w:bCs/>
+        </w:rPr>
+        <w:t>Május 1.</w:t>
+      </w:r>
+    </w:p>
+    <w:p>
+      <w:pPr>
+        <w:pStyle w:val="Listaszerbekezds"/>
+        <w:numPr>
+          <w:ilvl w:val="0"/>
+          <w:numId w:val="2"/>
+        </w:numPr>
+      </w:pPr>
+      <w:r>
+        <w:t xml:space="preserve">A foglalási képernyőn a foglalás kezdeténél az aktuális napnál korábbi időpont nem választható ki, illetve a foglalás végénél az aktuális napnál eggyel későbbi napnál korábbi nap nem választható ki. Ennek oka, hogy alapvetően minimum egy éjszakára lehet lefoglalni a szállást. Ennek megvalósításához a </w:t>
+      </w:r>
+      <w:proofErr w:type="spellStart"/>
+      <w:r>
+        <w:t>DatePicker</w:t>
+      </w:r>
+      <w:proofErr w:type="spellEnd"/>
+      <w:r>
+        <w:t>-ek konstruktorait egy további paraméterrel („in”) egészítettem ki, ahol a kezdeti esetben az aktuális napot adtam meg az intervallum elejének, a foglalás végezténél pedig az aktuális naphoz hozzáadtam egy napot, és az így kapott dátumot adtam meg az intervallum kezdetének. Az intervallumok vége nyitott, tehát csak a kezdeti időpont van lekorlátozva.</w:t>
+      </w:r>
+    </w:p>
+    <w:p>
+      <w:pPr>
+        <w:pStyle w:val="Listaszerbekezds"/>
+        <w:numPr>
+          <w:ilvl w:val="0"/>
+          <w:numId w:val="2"/>
+        </w:numPr>
+      </w:pPr>
+      <w:r>
+        <w:t xml:space="preserve">A profil nézetet kiegészítettem 2 további gombbal: a „Foglalások megtekintése” és a </w:t>
+      </w:r>
+      <w:r>
+        <w:t xml:space="preserve">„Kiadások megtekintése” gombokkal. Itt a gombok kinézete illik az alkalmazás stílusában megfogalmazott design elvekhez (ugyanazokat a </w:t>
+      </w:r>
+      <w:proofErr w:type="spellStart"/>
+      <w:r>
+        <w:t>modifiereket</w:t>
+      </w:r>
+      <w:proofErr w:type="spellEnd"/>
+      <w:r>
+        <w:t xml:space="preserve"> alkalmaztam rajta, mint amelyet a többi, profil nézetben található gombon is).</w:t>
+      </w:r>
+      <w:r>
+        <w:t xml:space="preserve"> Mivel </w:t>
+      </w:r>
+      <w:r>
+        <w:lastRenderedPageBreak/>
+        <w:t xml:space="preserve">ezt a </w:t>
+      </w:r>
+      <w:proofErr w:type="spellStart"/>
+      <w:r>
+        <w:t>modifiert</w:t>
+      </w:r>
+      <w:proofErr w:type="spellEnd"/>
+      <w:r>
+        <w:t xml:space="preserve"> több helyen is alkalmaztam, ezért célszerűnek találtam létrehozni egy külön </w:t>
+      </w:r>
+      <w:proofErr w:type="spellStart"/>
+      <w:r>
+        <w:t>modifiert</w:t>
+      </w:r>
+      <w:proofErr w:type="spellEnd"/>
+      <w:r>
+        <w:t xml:space="preserve"> erre a célra, amiben ezeket a közös tulajdonságokat összefogtam.</w:t>
+      </w:r>
+    </w:p>
+    <w:p>
+      <w:pPr>
+        <w:pStyle w:val="Listaszerbekezds"/>
+        <w:numPr>
+          <w:ilvl w:val="0"/>
+          <w:numId w:val="2"/>
+        </w:numPr>
+      </w:pPr>
+      <w:r>
+        <w:t xml:space="preserve">Létrehoztam a keresés eredményeként létrejövő listában megtalálható listaelemek nézetét. Ebben a nézetben egy </w:t>
+      </w:r>
+      <w:proofErr w:type="spellStart"/>
+      <w:r>
+        <w:t>Hstack</w:t>
+      </w:r>
+      <w:proofErr w:type="spellEnd"/>
+      <w:r>
+        <w:t xml:space="preserve">-ben helyeztem el a szállás fő képeként megjelenő képet a baloldalon, majd középen egy </w:t>
+      </w:r>
+      <w:proofErr w:type="spellStart"/>
+      <w:r>
+        <w:t>Vstack</w:t>
+      </w:r>
+      <w:proofErr w:type="spellEnd"/>
+      <w:r>
+        <w:t xml:space="preserve">-ben megjelenik a szállás típusa, a szállás címe, a szállás értékelése, és az egyéb tulajdonságok, amelyeket a keresés paramétereként is meg lehetett adni. A </w:t>
+      </w:r>
+      <w:proofErr w:type="spellStart"/>
+      <w:r>
+        <w:t>Hstack</w:t>
+      </w:r>
+      <w:proofErr w:type="spellEnd"/>
+      <w:r>
+        <w:t xml:space="preserve"> jobboldalán pedig megjelenik a szállás ára éjszakánként.</w:t>
+      </w:r>
+      <w:r>
+        <w:t xml:space="preserve"> Ezeket a listaelem nézeteket fogom a keresés eredményként megjelenő listában gombokra tenni, amely gombokra kattintva megjelenik egy részletes nézet, ahol több információ is megjelenik az adott szállásról.</w:t>
+      </w:r>
     </w:p>
     <w:sectPr>
       <w:pgSz w:w="11909" w:h="16834"/>

</xml_diff>